<commit_message>
Updated Ch3 with Trent and Curt's changes
</commit_message>
<xml_diff>
--- a/Messina Proposal-Ch2-6_27_14.docx
+++ b/Messina Proposal-Ch2-6_27_14.docx
@@ -690,27 +690,14 @@
       <w:r>
         <w:t xml:space="preserve">Figure </w:t>
       </w:r>
-      <w:r>
-        <w:fldChar w:fldCharType="begin"/>
-      </w:r>
-      <w:r>
-        <w:instrText xml:space="preserve"> SEQ Figure \* ARABIC </w:instrText>
-      </w:r>
-      <w:r>
-        <w:fldChar w:fldCharType="separate"/>
-      </w:r>
-      <w:r>
-        <w:rPr>
-          <w:noProof/>
-        </w:rPr>
-        <w:t>1</w:t>
-      </w:r>
-      <w:r>
-        <w:rPr>
-          <w:noProof/>
-        </w:rPr>
-        <w:fldChar w:fldCharType="end"/>
-      </w:r>
+      <w:fldSimple w:instr=" SEQ Figure \* ARABIC ">
+        <w:r>
+          <w:rPr>
+            <w:noProof/>
+          </w:rPr>
+          <w:t>1</w:t>
+        </w:r>
+      </w:fldSimple>
       <w:bookmarkEnd w:id="5"/>
       <w:r>
         <w:t>. A sediment plume following a rainstorm in Faga'alu Bay 2/21/14.</w:t>
@@ -866,43 +853,58 @@
         <w:t>attenuates photosynthetically active radiation (PAR</w:t>
       </w:r>
       <w:r>
-        <w:t xml:space="preserve">; </w:t>
+        <w:t>;</w:t>
+      </w:r>
+      <w:r>
+        <w:t xml:space="preserve"> </w:t>
+      </w:r>
+      <w:r>
+        <w:fldChar w:fldCharType="begin" w:fldLock="1"/>
+      </w:r>
+      <w:r>
+        <w:instrText>ADDIN CSL_CITATION { "citationItems" : [ { "id" : "ITEM-1", "itemData" : { "DOI" : "10.1016/j.ecss.2007.08.023", "ISSN" : "02727714", "author" : [ { "dropping-particle" : "", "family" : "Piniak", "given" : "Gregory a.", "non-dropping-particle" : "", "parse-names" : false, "suffix" : "" }, { "dropping-particle" : "", "family" : "Storlazzi", "given" : "Curt D.", "non-dropping-particle" : "", "parse-names" : false, "suffix" : "" } ], "container-title" : "Estuarine, Coastal and Shelf Science", "id" : "ITEM-1", "issue" : "1", "issued" : { "date-parts" : [ [ "2008", "3" ] ] }, "page" : "56-64", "title" : "Diurnal variability in turbidity and coral fluorescence on a fringing reef flat: Southern Molokai, Hawaii", "type" : "article-journal", "volume" : "77" }, "uris" : [ "http://www.mendeley.com/documents/?uuid=5d938017-a7e9-46dc-b1fa-d01202cf56f5" ] } ], "mendeley" : { "previouslyFormattedCitation" : "(Piniak and Storlazzi, 2008)" }, "properties" : { "noteIndex" : 0 }, "schema" : "https://github.com/citation-style-language/schema/raw/master/csl-citation.json" }</w:instrText>
+      </w:r>
+      <w:r>
+        <w:fldChar w:fldCharType="separate"/>
+      </w:r>
+      <w:r>
+        <w:rPr>
+          <w:noProof/>
+        </w:rPr>
+        <w:t>(Piniak and Storlazzi, 2008)</w:t>
+      </w:r>
+      <w:r>
+        <w:fldChar w:fldCharType="end"/>
+      </w:r>
+      <w:bookmarkStart w:id="11" w:name="_GoBack"/>
+      <w:bookmarkEnd w:id="11"/>
+      <w:r>
+        <w:t>) and transports fine</w:t>
+      </w:r>
+      <w:r>
+        <w:t>-grain</w:t>
+      </w:r>
+      <w:r>
+        <w:t xml:space="preserve"> sediment over the reef where it can settle out of the water column and onto coral organisms. </w:t>
+      </w:r>
+      <w:commentRangeStart w:id="12"/>
+      <w:r>
+        <w:t>Although the hypopycnal surface plume is able to move counter to prevailing currents (</w:t>
       </w:r>
       <w:proofErr w:type="spellStart"/>
       <w:r>
-        <w:t>Piniak</w:t>
+        <w:t>upcurrent</w:t>
       </w:r>
       <w:proofErr w:type="spellEnd"/>
       <w:r>
-        <w:t xml:space="preserve"> and Storlazzi, 2008, ECSS</w:t>
-      </w:r>
-      <w:r>
-        <w:t>) and transports fine</w:t>
-      </w:r>
-      <w:r>
-        <w:t>-grain</w:t>
-      </w:r>
-      <w:r>
-        <w:t xml:space="preserve"> sediment over the reef where it can settle out of the water column and onto coral organisms. </w:t>
-      </w:r>
-      <w:commentRangeStart w:id="11"/>
-      <w:r>
-        <w:t>Although the hypopycnal surface plume is able to move counter to prevailing currents (</w:t>
-      </w:r>
-      <w:proofErr w:type="spellStart"/>
-      <w:r>
-        <w:t>upcurrent</w:t>
-      </w:r>
-      <w:proofErr w:type="spellEnd"/>
-      <w:r>
         <w:t xml:space="preserve">) by sliding over denser seawater, as sediment particles settle they are entrained in the prevailing current and transported accordingly </w:t>
       </w:r>
-      <w:commentRangeEnd w:id="11"/>
+      <w:commentRangeEnd w:id="12"/>
       <w:r>
         <w:rPr>
           <w:rStyle w:val="CommentReference"/>
         </w:rPr>
-        <w:commentReference w:id="11"/>
+        <w:commentReference w:id="12"/>
       </w:r>
       <w:r>
         <w:fldChar w:fldCharType="begin" w:fldLock="1"/>
@@ -1123,17 +1125,17 @@
           <w:rFonts w:asciiTheme="minorHAnsi" w:hAnsiTheme="minorHAnsi"/>
         </w:rPr>
       </w:pPr>
-      <w:bookmarkStart w:id="12" w:name="_Toc389207918"/>
+      <w:bookmarkStart w:id="13" w:name="_Toc389207918"/>
       <w:r>
         <w:rPr>
           <w:rFonts w:asciiTheme="minorHAnsi" w:hAnsiTheme="minorHAnsi"/>
         </w:rPr>
         <w:t>Part Two Research Questions</w:t>
       </w:r>
-      <w:bookmarkEnd w:id="12"/>
-    </w:p>
-    <w:p>
-      <w:bookmarkStart w:id="13" w:name="_Toc389207919"/>
+      <w:bookmarkEnd w:id="13"/>
+    </w:p>
+    <w:p>
+      <w:bookmarkStart w:id="14" w:name="_Toc389207919"/>
       <w:r>
         <w:t>The research questions for this paper are:</w:t>
       </w:r>
@@ -1146,23 +1148,23 @@
           <w:numId w:val="2"/>
         </w:numPr>
       </w:pPr>
-      <w:bookmarkStart w:id="14" w:name="_Toc389207920"/>
-      <w:bookmarkEnd w:id="13"/>
-      <w:commentRangeStart w:id="15"/>
+      <w:bookmarkStart w:id="15" w:name="_Toc389207920"/>
+      <w:bookmarkEnd w:id="14"/>
+      <w:commentRangeStart w:id="16"/>
       <w:r>
         <w:t>What is the residence time of ocean water over the northern and southern reef flats</w:t>
       </w:r>
-      <w:commentRangeEnd w:id="15"/>
+      <w:commentRangeEnd w:id="16"/>
       <w:r>
         <w:rPr>
           <w:rStyle w:val="CommentReference"/>
         </w:rPr>
-        <w:commentReference w:id="15"/>
+        <w:commentReference w:id="16"/>
       </w:r>
       <w:r>
         <w:t>?</w:t>
       </w:r>
-      <w:bookmarkEnd w:id="14"/>
+      <w:bookmarkEnd w:id="15"/>
       <w:r>
         <w:t xml:space="preserve"> </w:t>
       </w:r>
@@ -1303,19 +1305,19 @@
       <w:r>
         <w:t xml:space="preserve"> </w:t>
       </w:r>
-      <w:commentRangeStart w:id="16"/>
+      <w:commentRangeStart w:id="17"/>
       <w:r>
         <w:t>significant wave height</w:t>
       </w:r>
       <w:r>
         <w:t xml:space="preserve"> </w:t>
       </w:r>
-      <w:commentRangeEnd w:id="16"/>
+      <w:commentRangeEnd w:id="17"/>
       <w:r>
         <w:rPr>
           <w:rStyle w:val="CommentReference"/>
         </w:rPr>
-        <w:commentReference w:id="16"/>
+        <w:commentReference w:id="17"/>
       </w:r>
       <w:r>
         <w:t>(H</w:t>
@@ -1648,33 +1650,20 @@
       <w:pPr>
         <w:pStyle w:val="Caption"/>
       </w:pPr>
-      <w:bookmarkStart w:id="17" w:name="_Ref387316245"/>
-      <w:bookmarkStart w:id="18" w:name="_Ref387317259"/>
+      <w:bookmarkStart w:id="18" w:name="_Ref387316245"/>
+      <w:bookmarkStart w:id="19" w:name="_Ref387317259"/>
       <w:r>
         <w:t xml:space="preserve">Figure </w:t>
       </w:r>
-      <w:r>
-        <w:fldChar w:fldCharType="begin"/>
-      </w:r>
-      <w:r>
-        <w:instrText xml:space="preserve"> SEQ Figure \* ARABIC </w:instrText>
-      </w:r>
-      <w:r>
-        <w:fldChar w:fldCharType="separate"/>
-      </w:r>
-      <w:r>
-        <w:rPr>
-          <w:noProof/>
-        </w:rPr>
-        <w:t>2</w:t>
-      </w:r>
-      <w:r>
-        <w:rPr>
-          <w:noProof/>
-        </w:rPr>
-        <w:fldChar w:fldCharType="end"/>
-      </w:r>
-      <w:bookmarkEnd w:id="17"/>
+      <w:fldSimple w:instr=" SEQ Figure \* ARABIC ">
+        <w:r>
+          <w:rPr>
+            <w:noProof/>
+          </w:rPr>
+          <w:t>2</w:t>
+        </w:r>
+      </w:fldSimple>
+      <w:bookmarkEnd w:id="18"/>
       <w:r>
         <w:t xml:space="preserve">. </w:t>
       </w:r>
@@ -1684,7 +1673,7 @@
       <w:r>
         <w:t xml:space="preserve"> Faga'alu Bay</w:t>
       </w:r>
-      <w:bookmarkEnd w:id="18"/>
+      <w:bookmarkEnd w:id="19"/>
       <w:r>
         <w:t>. Wind speed and direction was recorded at the weather station (</w:t>
       </w:r>
@@ -1760,40 +1749,27 @@
       <w:pPr>
         <w:pStyle w:val="Caption"/>
       </w:pPr>
-      <w:bookmarkStart w:id="19" w:name="_Ref390325374"/>
-      <w:bookmarkStart w:id="20" w:name="_Ref390272497"/>
+      <w:bookmarkStart w:id="20" w:name="_Ref390325374"/>
+      <w:bookmarkStart w:id="21" w:name="_Ref390272497"/>
       <w:r>
         <w:t xml:space="preserve">Figure </w:t>
       </w:r>
-      <w:r>
-        <w:fldChar w:fldCharType="begin"/>
-      </w:r>
-      <w:r>
-        <w:instrText xml:space="preserve"> SEQ Figure \* ARABIC </w:instrText>
-      </w:r>
-      <w:r>
-        <w:fldChar w:fldCharType="separate"/>
-      </w:r>
-      <w:r>
-        <w:rPr>
-          <w:noProof/>
-        </w:rPr>
-        <w:t>3</w:t>
-      </w:r>
-      <w:r>
-        <w:rPr>
-          <w:noProof/>
-        </w:rPr>
-        <w:fldChar w:fldCharType="end"/>
-      </w:r>
-      <w:bookmarkEnd w:id="19"/>
+      <w:fldSimple w:instr=" SEQ Figure \* ARABIC ">
+        <w:r>
+          <w:rPr>
+            <w:noProof/>
+          </w:rPr>
+          <w:t>3</w:t>
+        </w:r>
+      </w:fldSimple>
+      <w:bookmarkEnd w:id="20"/>
       <w:r>
         <w:t>. According to wave gage data, significant wave</w:t>
       </w:r>
       <w:r>
         <w:t xml:space="preserve"> heights on the southern reef crest rarely exceed 2m but have been observed several times in the field coinciding with smooth seas and light winds in the wet season</w:t>
       </w:r>
-      <w:bookmarkEnd w:id="20"/>
+      <w:bookmarkEnd w:id="21"/>
       <w:r>
         <w:t>. Author included in photo for scale. Photo: Robert Koch, Am. Samoa Coastal Zone Management Program (ASCMP)</w:t>
       </w:r>
@@ -1805,7 +1781,7 @@
           <w:rFonts w:asciiTheme="minorHAnsi" w:hAnsiTheme="minorHAnsi"/>
         </w:rPr>
       </w:pPr>
-      <w:bookmarkStart w:id="21" w:name="_Toc389207922"/>
+      <w:bookmarkStart w:id="22" w:name="_Toc389207922"/>
       <w:r>
         <w:rPr>
           <w:rFonts w:asciiTheme="minorHAnsi" w:hAnsiTheme="minorHAnsi"/>
@@ -1813,7 +1789,7 @@
         <w:lastRenderedPageBreak/>
         <w:t>Methods</w:t>
       </w:r>
-      <w:bookmarkEnd w:id="21"/>
+      <w:bookmarkEnd w:id="22"/>
     </w:p>
     <w:p>
       <w:pPr>
@@ -2100,8 +2076,8 @@
       <w:r>
         <w:t xml:space="preserve">remote sensing is useful </w:t>
       </w:r>
-      <w:commentRangeStart w:id="22"/>
       <w:commentRangeStart w:id="23"/>
+      <w:commentRangeStart w:id="24"/>
       <w:r>
         <w:t xml:space="preserve">to map the temporal and spatial distribution of </w:t>
       </w:r>
@@ -2111,19 +2087,19 @@
       <w:r>
         <w:t xml:space="preserve"> plume boundaries </w:t>
       </w:r>
-      <w:commentRangeEnd w:id="22"/>
+      <w:commentRangeEnd w:id="23"/>
       <w:r>
         <w:rPr>
           <w:rStyle w:val="CommentReference"/>
         </w:rPr>
-        <w:commentReference w:id="22"/>
-      </w:r>
-      <w:commentRangeEnd w:id="23"/>
+        <w:commentReference w:id="23"/>
+      </w:r>
+      <w:commentRangeEnd w:id="24"/>
       <w:r>
         <w:rPr>
           <w:rStyle w:val="CommentReference"/>
         </w:rPr>
-        <w:commentReference w:id="23"/>
+        <w:commentReference w:id="24"/>
       </w:r>
       <w:r>
         <w:fldChar w:fldCharType="begin" w:fldLock="1"/>
@@ -2339,7 +2315,7 @@
       <w:r>
         <w:t xml:space="preserve">. </w:t>
       </w:r>
-      <w:commentRangeStart w:id="24"/>
+      <w:commentRangeStart w:id="25"/>
       <w:r>
         <w:t xml:space="preserve">Research on rip currents in beach surf zones have shown the ability to capture synoptic measurements of small-scale flow structures and patterns by deploying large numbers of GPS-logging drifters to collect high-density observations of flow speeds and directions </w:t>
       </w:r>
@@ -2364,12 +2340,12 @@
       <w:r>
         <w:t xml:space="preserve">. </w:t>
       </w:r>
-      <w:commentRangeEnd w:id="24"/>
+      <w:commentRangeEnd w:id="25"/>
       <w:r>
         <w:rPr>
           <w:rStyle w:val="CommentReference"/>
         </w:rPr>
-        <w:commentReference w:id="24"/>
+        <w:commentReference w:id="25"/>
       </w:r>
       <w:r>
         <w:t>Although</w:t>
@@ -2495,66 +2471,295 @@
         <w:ind w:firstLine="709"/>
       </w:pPr>
       <w:r>
-        <w:t>Current speed and direction data from three Acoustic Doppler Current Profilers (ADCP)</w:t>
-      </w:r>
-      <w:r>
-        <w:t>,</w:t>
-      </w:r>
-      <w:r>
-        <w:t xml:space="preserve"> providing Eulerian measurements</w:t>
-      </w:r>
-      <w:r>
-        <w:t>,</w:t>
-      </w:r>
-      <w:r>
-        <w:t xml:space="preserve"> were deployed for one week and five GPS-logging drifters</w:t>
-      </w:r>
-      <w:r>
-        <w:t>,</w:t>
-      </w:r>
-      <w:r>
-        <w:t xml:space="preserve"> providing Lagrangian measurements</w:t>
-      </w:r>
-      <w:r>
-        <w:t>,</w:t>
-      </w:r>
-      <w:r>
-        <w:t xml:space="preserve"> were deployed approximately 30 times over two months</w:t>
-      </w:r>
-      <w:r>
-        <w:t>,</w:t>
+        <w:t xml:space="preserve">Current speed and direction data from three Acoustic Doppler Current Profilers (ADCP), providing Eulerian measurements, were deployed for one week and five GPS-logging drifters, providing Lagrangian measurements, were deployed approximately 30 times over two months, </w:t>
+      </w:r>
+      <w:r>
+        <w:t xml:space="preserve">will be </w:t>
+      </w:r>
+      <w:r>
+        <w:t xml:space="preserve">categorized according to end-member condition, </w:t>
+      </w:r>
+      <w:r>
+        <w:t xml:space="preserve">with categories </w:t>
+      </w:r>
+      <w:commentRangeStart w:id="26"/>
+      <w:r>
+        <w:t>being “Wave-driven”, “Wind</w:t>
+      </w:r>
+      <w:r>
+        <w:t xml:space="preserve">-driven”, and “Calm” </w:t>
+      </w:r>
+      <w:commentRangeEnd w:id="26"/>
+      <w:r>
+        <w:rPr>
+          <w:rStyle w:val="CommentReference"/>
+        </w:rPr>
+        <w:commentReference w:id="26"/>
+      </w:r>
+      <w:r>
+        <w:fldChar w:fldCharType="begin" w:fldLock="1"/>
+      </w:r>
+      <w:r>
+        <w:instrText>ADDIN CSL_CITATION { "citationItems" : [ { "id" : "ITEM-1", "itemData" : { "DOI" : "10.1016/j.ecss.2005.10.015", "ISSN" : "02727714", "author" : [ { "dropping-particle" : "", "family" : "Presto", "given" : "M.K.", "non-dropping-particle" : "", "parse-names" : false, "suffix" : "" }, { "dropping-particle" : "", "family" : "Ogston", "given" : "A.S.", "non-dropping-particle" : "", "parse-names" : false, "suffix" : "" }, { "dropping-particle" : "", "family" : "Storlazzi", "given" : "Curt D.", "non-dropping-particle" : "", "parse-names" : false, "suffix" : "" }, { "dropping-particle" : "", "family" : "Field", "given" : "M.E.", "non-dropping-particle" : "", "parse-names" : false, "suffix" : "" } ], "container-title" : "Estuarine, Coastal and Shelf Science", "id" : "ITEM-1", "issue" : "1-2", "issued" : { "date-parts" : [ [ "2006", "3" ] ] }, "page" : "67-81", "title" : "Temporal and spatial variability in the flow and dispersal of suspended-sediment on a fringing reef flat, Molokai, Hawaii", "type" : "article-journal", "volume" : "67" }, "uris" : [ "http://www.mendeley.com/documents/?uuid=aedfc996-0f22-4258-9b76-c345e9071058" ] }, { "id" : "ITEM-2", "itemData" : { "ISBN" : "0148-0227", "author" : [ { "dropping-particle" : "", "family" : "Hoeke", "given" : "R K", "non-dropping-particle" : "", "parse-names" : false, "suffix" : "" }, { "dropping-particle" : "", "family" : "Storlazzi", "given" : "Curt D.", "non-dropping-particle" : "", "parse-names" : false, "suffix" : "" }, { "dropping-particle" : "", "family" : "Ridd", "given" : "P", "non-dropping-particle" : "", "parse-names" : false, "suffix" : "" } ], "container-title" : "Journal of Geophysical Research", "id" : "ITEM-2", "issue" : "C4", "issued" : { "date-parts" : [ [ "2011" ] ] }, "page" : "C04018", "title" : "Hydrodynamics of a bathymetrically complex fringing coral reef embayment: Wave climate, in situ observations, and wave prediction", "type" : "article-journal", "volume" : "116" }, "uris" : [ "http://www.mendeley.com/documents/?uuid=d99839e3-a0ba-4a3e-90e6-ab56e33a7de8" ] } ], "mendeley" : { "previouslyFormattedCitation" : "(Hoeke et al., 2011; Presto et al., 2006)" }, "properties" : { "noteIndex" : 0 }, "schema" : "https://github.com/citation-style-language/schema/raw/master/csl-citation.json" }</w:instrText>
+      </w:r>
+      <w:r>
+        <w:fldChar w:fldCharType="separate"/>
+      </w:r>
+      <w:r>
+        <w:rPr>
+          <w:noProof/>
+        </w:rPr>
+        <w:t>(Hoeke et al., 2011; Presto et al., 2006)</w:t>
+      </w:r>
+      <w:r>
+        <w:fldChar w:fldCharType="end"/>
+      </w:r>
+      <w:r>
+        <w:t xml:space="preserve">. Under calm conditions, forcing is assumed to be attributed to tidal movement </w:t>
+      </w:r>
+      <w:r>
+        <w:fldChar w:fldCharType="begin" w:fldLock="1"/>
+      </w:r>
+      <w:r>
+        <w:instrText>ADDIN CSL_CITATION { "citationItems" : [ { "id" : "ITEM-1", "itemData" : { "DOI" : "10.1016/j.ecss.2005.10.015", "ISSN" : "02727714", "author" : [ { "dropping-particle" : "", "family" : "Presto", "given" : "M.K.", "non-dropping-particle" : "", "parse-names" : false, "suffix" : "" }, { "dropping-particle" : "", "family" : "Ogston", "given" : "A.S.", "non-dropping-particle" : "", "parse-names" : false, "suffix" : "" }, { "dropping-particle" : "", "family" : "Storlazzi", "given" : "Curt D.", "non-dropping-particle" : "", "parse-names" : false, "suffix" : "" }, { "dropping-particle" : "", "family" : "Field", "given" : "M.E.", "non-dropping-particle" : "", "parse-names" : false, "suffix" : "" } ], "container-title" : "Estuarine, Coastal and Shelf Science", "id" : "ITEM-1", "issue" : "1-2", "issued" : { "date-parts" : [ [ "2006", "3" ] ] }, "page" : "67-81", "title" : "Temporal and spatial variability in the flow and dispersal of suspended-sediment on a fringing reef flat, Molokai, Hawaii", "type" : "article-journal", "volume" : "67" }, "uris" : [ "http://www.mendeley.com/documents/?uuid=aedfc996-0f22-4258-9b76-c345e9071058" ] } ], "mendeley" : { "previouslyFormattedCitation" : "(Presto et al., 2006)" }, "properties" : { "noteIndex" : 0 }, "schema" : "https://github.com/citation-style-language/schema/raw/master/csl-citation.json" }</w:instrText>
+      </w:r>
+      <w:r>
+        <w:fldChar w:fldCharType="separate"/>
+      </w:r>
+      <w:r>
+        <w:rPr>
+          <w:noProof/>
+        </w:rPr>
+        <w:t>(Presto et al., 2006)</w:t>
+      </w:r>
+      <w:r>
+        <w:fldChar w:fldCharType="end"/>
+      </w:r>
+      <w:r>
+        <w:t xml:space="preserve">. </w:t>
+      </w:r>
+      <w:commentRangeStart w:id="27"/>
+      <w:commentRangeStart w:id="28"/>
+      <w:r>
+        <w:t>If relationships between current</w:t>
+      </w:r>
+      <w:r>
+        <w:t xml:space="preserve"> speed and/or direction</w:t>
+      </w:r>
+      <w:r>
+        <w:t xml:space="preserve"> and</w:t>
+      </w:r>
+      <w:r>
+        <w:t xml:space="preserve"> wave-</w:t>
+      </w:r>
+      <w:proofErr w:type="gramStart"/>
+      <w:r>
+        <w:t>,wind</w:t>
+      </w:r>
+      <w:proofErr w:type="gramEnd"/>
+      <w:r>
+        <w:t>-, or tidal-</w:t>
+      </w:r>
+      <w:r>
+        <w:t>forcing are weak</w:t>
+      </w:r>
+      <w:commentRangeEnd w:id="27"/>
+      <w:r>
+        <w:rPr>
+          <w:rStyle w:val="CommentReference"/>
+        </w:rPr>
+        <w:commentReference w:id="27"/>
+      </w:r>
+      <w:commentRangeEnd w:id="28"/>
+      <w:r>
+        <w:rPr>
+          <w:rStyle w:val="CommentReference"/>
+        </w:rPr>
+        <w:commentReference w:id="28"/>
+      </w:r>
+      <w:r>
+        <w:t xml:space="preserve">, data can further be subdivided by wind direction and tidal stage. Each GPS point recorded by the drifter is considered an independent observation, and drifter velocities and trajectories are calculated using a forward-difference scheme on the drifter locations </w:t>
+      </w:r>
+      <w:r>
+        <w:fldChar w:fldCharType="begin" w:fldLock="1"/>
+      </w:r>
+      <w:r>
+        <w:instrText>ADDIN CSL_CITATION { "citationItems" : [ { "id" : "ITEM-1", "itemData" : { "DOI" : "10.1016/j.margeo.2009.09.011", "ISSN" : "00253227", "author" : [ { "dropping-particle" : "", "family" : "MacMahan", "given" : "Jamie", "non-dropping-particle" : "", "parse-names" : false, "suffix" : "" }, { "dropping-particle" : "", "family" : "Brown", "given" : "Jeff", "non-dropping-particle" : "", "parse-names" : false, "suffix" : "" }, { "dropping-particle" : "", "family" : "Brown", "given" : "Jenna", "non-dropping-particle" : "", "parse-names" : false, "suffix" : "" }, { "dropping-particle" : "", "family" : "Thornton", "given" : "Ed", "non-dropping-particle" : "", "parse-names" : false, "suffix" : "" }, { "dropping-particle" : "", "family" : "Reniers", "given" : "Ad", "non-dropping-particle" : "", "parse-names" : false, "suffix" : "" }, { "dropping-particle" : "", "family" : "Stanton", "given" : "Tim", "non-dropping-particle" : "", "parse-names" : false, "suffix" : "" }, { "dropping-particle" : "", "family" : "Henriquez", "given" : "Martijn", "non-dropping-particle" : "", "parse-names" : false, "suffix" : "" }, { "dropping-particle" : "", "family" : "Gallagher", "given" : "Edith", "non-dropping-particle" : "", "parse-names" : false, "suffix" : "" }, { "dropping-particle" : "", "family" : "Morrison", "given" : "Jon", "non-dropping-particle" : "", "parse-names" : false, "suffix" : "" }, { "dropping-particle" : "", "family" : "Austin", "given" : "Martin J.", "non-dropping-particle" : "", "parse-names" : false, "suffix" : "" }, { "dropping-particle" : "", "family" : "Scott", "given" : "Tim M.", "non-dropping-particle" : "", "parse-names" : false, "suffix" : "" }, { "dropping-particle" : "", "family" : "Senechal", "given" : "Nadia", "non-dropping-particle" : "", "parse-names" : false, "suffix" : "" } ], "container-title" : "Marine Geology", "id" : "ITEM-1", "issue" : "1-4", "issued" : { "date-parts" : [ [ "2010", "1" ] ] }, "page" : "1-15", "publisher" : "Elsevier B.V.", "title" : "Mean Lagrangian flow behavior on an open coast rip-channeled beach: A new perspective", "type" : "article-journal", "volume" : "268" }, "uris" : [ "http://www.mendeley.com/documents/?uuid=31e0fc56-601a-44d1-b20a-e67faae2b6e0" ] }, { "id" : "ITEM-2", "itemData" : { "abstract" : "Cited in Johnson 2003 as good summary of ocean-going drifter development", "author" : [ { "dropping-particle" : "", "family" : "Davis", "given" : "R.", "non-dropping-particle" : "", "parse-names" : false, "suffix" : "" } ], "container-title" : "Annual Review Fluid Mechanics", "id" : "ITEM-2", "issued" : { "date-parts" : [ [ "1991" ] ] }, "page" : "43-64", "title" : "Lagrangian ocean studies", "type" : "article-journal", "volume" : "23" }, "uris" : [ "http://www.mendeley.com/documents/?uuid=be74c6b0-2b58-4460-97af-5750b11d5189" ] } ], "mendeley" : { "previouslyFormattedCitation" : "(Davis, 1991; MacMahan et al., 2010)" }, "properties" : { "noteIndex" : 0 }, "schema" : "https://github.com/citation-style-language/schema/raw/master/csl-citation.json" }</w:instrText>
+      </w:r>
+      <w:r>
+        <w:fldChar w:fldCharType="separate"/>
+      </w:r>
+      <w:r>
+        <w:rPr>
+          <w:noProof/>
+        </w:rPr>
+        <w:t>(Davis, 1991; MacMahan et al., 2010)</w:t>
+      </w:r>
+      <w:r>
+        <w:fldChar w:fldCharType="end"/>
+      </w:r>
+      <w:r>
+        <w:t xml:space="preserve">. </w:t>
+      </w:r>
+      <w:commentRangeStart w:id="29"/>
+      <w:r>
+        <w:t xml:space="preserve">Given </w:t>
+      </w:r>
+      <w:r>
+        <w:t>a</w:t>
       </w:r>
       <w:r>
         <w:t xml:space="preserve"> </w:t>
       </w:r>
       <w:r>
+        <w:t>high density of observations</w:t>
+      </w:r>
+      <w:commentRangeEnd w:id="29"/>
+      <w:r>
+        <w:rPr>
+          <w:rStyle w:val="CommentReference"/>
+        </w:rPr>
+        <w:commentReference w:id="29"/>
+      </w:r>
+      <w:r>
+        <w:t xml:space="preserve">, drifter tracks can be binned as long as the bins are smaller than the scale of the flow structure to be observed </w:t>
+      </w:r>
+      <w:r>
+        <w:fldChar w:fldCharType="begin" w:fldLock="1"/>
+      </w:r>
+      <w:r>
+        <w:instrText>ADDIN CSL_CITATION { "citationItems" : [ { "id" : "ITEM-1", "itemData" : { "abstract" : "Cited in Johnson 2003 as good summary of ocean-going drifter development", "author" : [ { "dropping-particle" : "", "family" : "Davis", "given" : "R.", "non-dropping-particle" : "", "parse-names" : false, "suffix" : "" } ], "container-title" : "Annual Review Fluid Mechanics", "id" : "ITEM-1", "issued" : { "date-parts" : [ [ "1991" ] ] }, "page" : "43-64", "title" : "Lagrangian ocean studies", "type" : "article-journal", "volume" : "23" }, "uris" : [ "http://www.mendeley.com/documents/?uuid=be74c6b0-2b58-4460-97af-5750b11d5189" ] } ], "mendeley" : { "previouslyFormattedCitation" : "(Davis, 1991)" }, "properties" : { "noteIndex" : 0 }, "schema" : "https://github.com/citation-style-language/schema/raw/master/csl-citation.json" }</w:instrText>
+      </w:r>
+      <w:r>
+        <w:fldChar w:fldCharType="separate"/>
+      </w:r>
+      <w:r>
+        <w:rPr>
+          <w:noProof/>
+        </w:rPr>
+        <w:t>(Davis, 1991)</w:t>
+      </w:r>
+      <w:r>
+        <w:fldChar w:fldCharType="end"/>
+      </w:r>
+      <w:r>
+        <w:t xml:space="preserve">. Drifter tracks </w:t>
+      </w:r>
+      <w:r>
         <w:t xml:space="preserve">will be </w:t>
       </w:r>
       <w:r>
-        <w:t xml:space="preserve">categorized according to end-member condition, </w:t>
-      </w:r>
-      <w:r>
-        <w:t xml:space="preserve">with categories </w:t>
-      </w:r>
-      <w:commentRangeStart w:id="25"/>
-      <w:r>
-        <w:t>being “Wave-driven”, “Wind</w:t>
-      </w:r>
-      <w:r>
-        <w:t xml:space="preserve">-driven”, and “Calm” </w:t>
-      </w:r>
-      <w:commentRangeEnd w:id="25"/>
+        <w:t>binned by location (10</w:t>
+      </w:r>
+      <w:r>
+        <w:t xml:space="preserve">0 </w:t>
+      </w:r>
+      <w:r>
+        <w:t>m x 10</w:t>
+      </w:r>
+      <w:r>
+        <w:t xml:space="preserve">0 </w:t>
+      </w:r>
+      <w:r>
+        <w:t xml:space="preserve">m grid cells) and averaged over the time of deployment </w:t>
+      </w:r>
+      <w:r>
+        <w:fldChar w:fldCharType="begin" w:fldLock="1"/>
+      </w:r>
+      <w:r>
+        <w:instrText>ADDIN CSL_CITATION { "citationItems" : [ { "id" : "ITEM-1", "itemData" : { "DOI" : "10.1016/j.margeo.2009.09.011", "ISSN" : "00253227", "author" : [ { "dropping-particle" : "", "family" : "MacMahan", "given" : "Jamie", "non-dropping-particle" : "", "parse-names" : false, "suffix" : "" }, { "dropping-particle" : "", "family" : "Brown", "given" : "Jeff", "non-dropping-particle" : "", "parse-names" : false, "suffix" : "" }, { "dropping-particle" : "", "family" : "Brown", "given" : "Jenna", "non-dropping-particle" : "", "parse-names" : false, "suffix" : "" }, { "dropping-particle" : "", "family" : "Thornton", "given" : "Ed", "non-dropping-particle" : "", "parse-names" : false, "suffix" : "" }, { "dropping-particle" : "", "family" : "Reniers", "given" : "Ad", "non-dropping-particle" : "", "parse-names" : false, "suffix" : "" }, { "dropping-particle" : "", "family" : "Stanton", "given" : "Tim", "non-dropping-particle" : "", "parse-names" : false, "suffix" : "" }, { "dropping-particle" : "", "family" : "Henriquez", "given" : "Martijn", "non-dropping-particle" : "", "parse-names" : false, "suffix" : "" }, { "dropping-particle" : "", "family" : "Gallagher", "given" : "Edith", "non-dropping-particle" : "", "parse-names" : false, "suffix" : "" }, { "dropping-particle" : "", "family" : "Morrison", "given" : "Jon", "non-dropping-particle" : "", "parse-names" : false, "suffix" : "" }, { "dropping-particle" : "", "family" : "Austin", "given" : "Martin J.", "non-dropping-particle" : "", "parse-names" : false, "suffix" : "" }, { "dropping-particle" : "", "family" : "Scott", "given" : "Tim M.", "non-dropping-particle" : "", "parse-names" : false, "suffix" : "" }, { "dropping-particle" : "", "family" : "Senechal", "given" : "Nadia", "non-dropping-particle" : "", "parse-names" : false, "suffix" : "" } ], "container-title" : "Marine Geology", "id" : "ITEM-1", "issue" : "1-4", "issued" : { "date-parts" : [ [ "2010", "1" ] ] }, "page" : "1-15", "publisher" : "Elsevier B.V.", "title" : "Mean Lagrangian flow behavior on an open coast rip-channeled beach: A new perspective", "type" : "article-journal", "volume" : "268" }, "uris" : [ "http://www.mendeley.com/documents/?uuid=31e0fc56-601a-44d1-b20a-e67faae2b6e0" ] } ], "mendeley" : { "previouslyFormattedCitation" : "(MacMahan et al., 2010)" }, "properties" : { "noteIndex" : 0 }, "schema" : "https://github.com/citation-style-language/schema/raw/master/csl-citation.json" }</w:instrText>
+      </w:r>
+      <w:r>
+        <w:fldChar w:fldCharType="separate"/>
+      </w:r>
+      <w:r>
+        <w:rPr>
+          <w:noProof/>
+        </w:rPr>
+        <w:t>(MacMahan et al., 2010)</w:t>
+      </w:r>
+      <w:r>
+        <w:fldChar w:fldCharType="end"/>
+      </w:r>
+      <w:r>
+        <w:t xml:space="preserve">, yielding a grid of arrows pointing in the mean flow direction, sized by speed, and colored by number of observations, similar to </w:t>
+      </w:r>
+      <w:r>
+        <w:fldChar w:fldCharType="begin"/>
+      </w:r>
+      <w:r>
+        <w:instrText xml:space="preserve"> REF _Ref390278802 \h </w:instrText>
+      </w:r>
+      <w:r>
+        <w:fldChar w:fldCharType="separate"/>
+      </w:r>
+      <w:r>
+        <w:t xml:space="preserve">Figure </w:t>
+      </w:r>
+      <w:r>
+        <w:rPr>
+          <w:noProof/>
+        </w:rPr>
+        <w:t>4</w:t>
+      </w:r>
+      <w:r>
+        <w:fldChar w:fldCharType="end"/>
+      </w:r>
+      <w:r>
+        <w:t xml:space="preserve">. Residence times </w:t>
+      </w:r>
+      <w:r>
+        <w:t>will be</w:t>
+      </w:r>
+      <w:r>
+        <w:t xml:space="preserve"> calculated </w:t>
+      </w:r>
+      <w:commentRangeStart w:id="30"/>
+      <w:commentRangeStart w:id="31"/>
+      <w:r>
+        <w:t xml:space="preserve">as a function of average flow speed </w:t>
+      </w:r>
+      <w:commentRangeEnd w:id="30"/>
       <w:r>
         <w:rPr>
           <w:rStyle w:val="CommentReference"/>
         </w:rPr>
-        <w:commentReference w:id="25"/>
+        <w:commentReference w:id="30"/>
+      </w:r>
+      <w:commentRangeEnd w:id="31"/>
+      <w:r>
+        <w:rPr>
+          <w:rStyle w:val="CommentReference"/>
+        </w:rPr>
+        <w:commentReference w:id="31"/>
+      </w:r>
+      <w:r>
+        <w:t xml:space="preserve">through the 10m grid cell. </w:t>
+      </w:r>
+    </w:p>
+    <w:p>
+      <w:pPr>
+        <w:ind w:firstLine="709"/>
+      </w:pPr>
+      <w:r>
+        <w:t xml:space="preserve">To determine if the short-term drifter deployments adequately describe long-term forcing conditions observed by the ADCP, two techniques are used to compare the drifter results with ADCP results: </w:t>
+      </w:r>
+      <w:commentRangeStart w:id="32"/>
+      <w:r>
+        <w:t xml:space="preserve">Empirical orthogonal functions (EOF) and progressive vectors of cumulative flow. </w:t>
+      </w:r>
+      <w:commentRangeStart w:id="33"/>
+      <w:r>
+        <w:t>EOFs determine the dominant modes of flow in the spatial domain, and the observed patterns at any given time period are described as a linear combination of the different modes</w:t>
+      </w:r>
+      <w:r>
+        <w:t xml:space="preserve"> </w:t>
       </w:r>
       <w:r>
         <w:fldChar w:fldCharType="begin" w:fldLock="1"/>
       </w:r>
       <w:r>
-        <w:instrText>ADDIN CSL_CITATION { "citationItems" : [ { "id" : "ITEM-1", "itemData" : { "DOI" : "10.1016/j.ecss.2005.10.015", "ISSN" : "02727714", "author" : [ { "dropping-particle" : "", "family" : "Presto", "given" : "M.K.", "non-dropping-particle" : "", "parse-names" : false, "suffix" : "" }, { "dropping-particle" : "", "family" : "Ogston", "given" : "A.S.", "non-dropping-particle" : "", "parse-names" : false, "suffix" : "" }, { "dropping-particle" : "", "family" : "Storlazzi", "given" : "Curt D.", "non-dropping-particle" : "", "parse-names" : false, "suffix" : "" }, { "dropping-particle" : "", "family" : "Field", "given" : "M.E.", "non-dropping-particle" : "", "parse-names" : false, "suffix" : "" } ], "container-title" : "Estuarine, Coastal and Shelf Science", "id" : "ITEM-1", "issue" : "1-2", "issued" : { "date-parts" : [ [ "2006", "3" ] ] }, "page" : "67-81", "title" : "Temporal and spatial variability in the flow and dispersal of suspended-sediment on a fringing reef flat, Molokai, Hawaii", "type" : "article-journal", "volume" : "67" }, "uris" : [ "http://www.mendeley.com/documents/?uuid=aedfc996-0f22-4258-9b76-c345e9071058" ] }, { "id" : "ITEM-2", "itemData" : { "ISBN" : "0148-0227", "author" : [ { "dropping-particle" : "", "family" : "Hoeke", "given" : "R K", "non-dropping-particle" : "", "parse-names" : false, "suffix" : "" }, { "dropping-particle" : "", "family" : "Storlazzi", "given" : "Curt D.", "non-dropping-particle" : "", "parse-names" : false, "suffix" : "" }, { "dropping-particle" : "", "family" : "Ridd", "given" : "P", "non-dropping-particle" : "", "parse-names" : false, "suffix" : "" } ], "container-title" : "Journal of Geophysical Research", "id" : "ITEM-2", "issue" : "C4", "issued" : { "date-parts" : [ [ "2011" ] ] }, "page" : "C04018", "title" : "Hydrodynamics of a bathymetrically complex fringing coral reef embayment: Wave climate, in situ observations, and wave prediction", "type" : "article-journal", "volume" : "116" }, "uris" : [ "http://www.mendeley.com/documents/?uuid=d99839e3-a0ba-4a3e-90e6-ab56e33a7de8" ] } ], "mendeley" : { "previouslyFormattedCitation" : "(Hoeke et al., 2011; Presto et al., 2006)" }, "properties" : { "noteIndex" : 0 }, "schema" : "https://github.com/citation-style-language/schema/raw/master/csl-citation.json" }</w:instrText>
+        <w:instrText>ADDIN CSL_CITATION { "citationItems" : [ { "id" : "ITEM-1", "itemData" : { "ISBN" : "0-444-50757-4", "author" : [ { "dropping-particle" : "", "family" : "Emery", "given" : "William J.", "non-dropping-particle" : "", "parse-names" : false, "suffix" : "" }, { "dropping-particle" : "", "family" : "Thomson", "given" : "Richard E.", "non-dropping-particle" : "", "parse-names" : false, "suffix" : "" } ], "edition" : "Second", "id" : "ITEM-1", "issued" : { "date-parts" : [ [ "2004" ] ] }, "publisher" : "Elsevier B.V.", "publisher-place" : "Amsterdam, The Netherlands", "title" : "Data Analysis Methods in Physical Oceanography", "type" : "book" }, "uris" : [ "http://www.mendeley.com/documents/?uuid=d6b79dc8-d8e5-4a6a-9ce4-053d627a3f29" ] } ], "mendeley" : { "previouslyFormattedCitation" : "(Emery and Thomson, 2004)" }, "properties" : { "noteIndex" : 0 }, "schema" : "https://github.com/citation-style-language/schema/raw/master/csl-citation.json" }</w:instrText>
       </w:r>
       <w:r>
         <w:fldChar w:fldCharType="separate"/>
@@ -2563,295 +2768,36 @@
         <w:rPr>
           <w:noProof/>
         </w:rPr>
-        <w:t>(Hoeke et al., 2011; Presto et al., 2006)</w:t>
+        <w:t>(Emery and Thomson, 2004)</w:t>
       </w:r>
       <w:r>
         <w:fldChar w:fldCharType="end"/>
       </w:r>
       <w:r>
-        <w:t xml:space="preserve">. Under calm conditions, forcing is assumed to be attributed to tidal movement </w:t>
-      </w:r>
-      <w:r>
-        <w:fldChar w:fldCharType="begin" w:fldLock="1"/>
-      </w:r>
-      <w:r>
-        <w:instrText>ADDIN CSL_CITATION { "citationItems" : [ { "id" : "ITEM-1", "itemData" : { "DOI" : "10.1016/j.ecss.2005.10.015", "ISSN" : "02727714", "author" : [ { "dropping-particle" : "", "family" : "Presto", "given" : "M.K.", "non-dropping-particle" : "", "parse-names" : false, "suffix" : "" }, { "dropping-particle" : "", "family" : "Ogston", "given" : "A.S.", "non-dropping-particle" : "", "parse-names" : false, "suffix" : "" }, { "dropping-particle" : "", "family" : "Storlazzi", "given" : "Curt D.", "non-dropping-particle" : "", "parse-names" : false, "suffix" : "" }, { "dropping-particle" : "", "family" : "Field", "given" : "M.E.", "non-dropping-particle" : "", "parse-names" : false, "suffix" : "" } ], "container-title" : "Estuarine, Coastal and Shelf Science", "id" : "ITEM-1", "issue" : "1-2", "issued" : { "date-parts" : [ [ "2006", "3" ] ] }, "page" : "67-81", "title" : "Temporal and spatial variability in the flow and dispersal of suspended-sediment on a fringing reef flat, Molokai, Hawaii", "type" : "article-journal", "volume" : "67" }, "uris" : [ "http://www.mendeley.com/documents/?uuid=aedfc996-0f22-4258-9b76-c345e9071058" ] } ], "mendeley" : { "previouslyFormattedCitation" : "(Presto et al., 2006)" }, "properties" : { "noteIndex" : 0 }, "schema" : "https://github.com/citation-style-language/schema/raw/master/csl-citation.json" }</w:instrText>
-      </w:r>
-      <w:r>
-        <w:fldChar w:fldCharType="separate"/>
-      </w:r>
-      <w:r>
-        <w:rPr>
-          <w:noProof/>
-        </w:rPr>
-        <w:t>(Presto et al., 2006)</w:t>
-      </w:r>
-      <w:r>
-        <w:fldChar w:fldCharType="end"/>
-      </w:r>
-      <w:r>
-        <w:t xml:space="preserve">. </w:t>
-      </w:r>
-      <w:commentRangeStart w:id="26"/>
-      <w:commentRangeStart w:id="27"/>
-      <w:r>
-        <w:t>If relationships between current</w:t>
-      </w:r>
-      <w:r>
-        <w:t xml:space="preserve"> speed and/or direction</w:t>
-      </w:r>
-      <w:r>
-        <w:t xml:space="preserve"> and</w:t>
-      </w:r>
-      <w:r>
-        <w:t xml:space="preserve"> wave-</w:t>
-      </w:r>
-      <w:proofErr w:type="gramStart"/>
-      <w:r>
-        <w:t>,wind</w:t>
-      </w:r>
-      <w:proofErr w:type="gramEnd"/>
-      <w:r>
-        <w:t>-, or tidal-</w:t>
-      </w:r>
-      <w:r>
-        <w:t>forcing are weak</w:t>
-      </w:r>
-      <w:commentRangeEnd w:id="26"/>
+        <w:t>.  EOFs</w:t>
+      </w:r>
+      <w:r>
+        <w:t xml:space="preserve"> </w:t>
+      </w:r>
+      <w:commentRangeEnd w:id="33"/>
       <w:r>
         <w:rPr>
           <w:rStyle w:val="CommentReference"/>
         </w:rPr>
-        <w:commentReference w:id="26"/>
-      </w:r>
-      <w:commentRangeEnd w:id="27"/>
+        <w:commentReference w:id="33"/>
+      </w:r>
+      <w:r>
+        <w:t xml:space="preserve">and </w:t>
+      </w:r>
+      <w:r>
+        <w:t>variance ellipses can also be calculated for binned drifter data and compared to calculations from ADCP data</w:t>
+      </w:r>
+      <w:commentRangeEnd w:id="32"/>
       <w:r>
         <w:rPr>
           <w:rStyle w:val="CommentReference"/>
         </w:rPr>
-        <w:commentReference w:id="27"/>
-      </w:r>
-      <w:r>
-        <w:t xml:space="preserve">, data can further be subdivided by wind direction and tidal stage. Each GPS point recorded by the drifter is considered an independent observation, and drifter velocities and trajectories are calculated using a forward-difference scheme on the drifter locations </w:t>
-      </w:r>
-      <w:r>
-        <w:fldChar w:fldCharType="begin" w:fldLock="1"/>
-      </w:r>
-      <w:r>
-        <w:instrText>ADDIN CSL_CITATION { "citationItems" : [ { "id" : "ITEM-1", "itemData" : { "DOI" : "10.1016/j.margeo.2009.09.011", "ISSN" : "00253227", "author" : [ { "dropping-particle" : "", "family" : "MacMahan", "given" : "Jamie", "non-dropping-particle" : "", "parse-names" : false, "suffix" : "" }, { "dropping-particle" : "", "family" : "Brown", "given" : "Jeff", "non-dropping-particle" : "", "parse-names" : false, "suffix" : "" }, { "dropping-particle" : "", "family" : "Brown", "given" : "Jenna", "non-dropping-particle" : "", "parse-names" : false, "suffix" : "" }, { "dropping-particle" : "", "family" : "Thornton", "given" : "Ed", "non-dropping-particle" : "", "parse-names" : false, "suffix" : "" }, { "dropping-particle" : "", "family" : "Reniers", "given" : "Ad", "non-dropping-particle" : "", "parse-names" : false, "suffix" : "" }, { "dropping-particle" : "", "family" : "Stanton", "given" : "Tim", "non-dropping-particle" : "", "parse-names" : false, "suffix" : "" }, { "dropping-particle" : "", "family" : "Henriquez", "given" : "Martijn", "non-dropping-particle" : "", "parse-names" : false, "suffix" : "" }, { "dropping-particle" : "", "family" : "Gallagher", "given" : "Edith", "non-dropping-particle" : "", "parse-names" : false, "suffix" : "" }, { "dropping-particle" : "", "family" : "Morrison", "given" : "Jon", "non-dropping-particle" : "", "parse-names" : false, "suffix" : "" }, { "dropping-particle" : "", "family" : "Austin", "given" : "Martin J.", "non-dropping-particle" : "", "parse-names" : false, "suffix" : "" }, { "dropping-particle" : "", "family" : "Scott", "given" : "Tim M.", "non-dropping-particle" : "", "parse-names" : false, "suffix" : "" }, { "dropping-particle" : "", "family" : "Senechal", "given" : "Nadia", "non-dropping-particle" : "", "parse-names" : false, "suffix" : "" } ], "container-title" : "Marine Geology", "id" : "ITEM-1", "issue" : "1-4", "issued" : { "date-parts" : [ [ "2010", "1" ] ] }, "page" : "1-15", "publisher" : "Elsevier B.V.", "title" : "Mean Lagrangian flow behavior on an open coast rip-channeled beach: A new perspective", "type" : "article-journal", "volume" : "268" }, "uris" : [ "http://www.mendeley.com/documents/?uuid=31e0fc56-601a-44d1-b20a-e67faae2b6e0" ] }, { "id" : "ITEM-2", "itemData" : { "abstract" : "Cited in Johnson 2003 as good summary of ocean-going drifter development", "author" : [ { "dropping-particle" : "", "family" : "Davis", "given" : "R.", "non-dropping-particle" : "", "parse-names" : false, "suffix" : "" } ], "container-title" : "Annual Review Fluid Mechanics", "id" : "ITEM-2", "issued" : { "date-parts" : [ [ "1991" ] ] }, "page" : "43-64", "title" : "Lagrangian ocean studies", "type" : "article-journal", "volume" : "23" }, "uris" : [ "http://www.mendeley.com/documents/?uuid=be74c6b0-2b58-4460-97af-5750b11d5189" ] } ], "mendeley" : { "previouslyFormattedCitation" : "(Davis, 1991; MacMahan et al., 2010)" }, "properties" : { "noteIndex" : 0 }, "schema" : "https://github.com/citation-style-language/schema/raw/master/csl-citation.json" }</w:instrText>
-      </w:r>
-      <w:r>
-        <w:fldChar w:fldCharType="separate"/>
-      </w:r>
-      <w:r>
-        <w:rPr>
-          <w:noProof/>
-        </w:rPr>
-        <w:t>(Davis, 1991; MacMahan et al., 2010)</w:t>
-      </w:r>
-      <w:r>
-        <w:fldChar w:fldCharType="end"/>
-      </w:r>
-      <w:r>
-        <w:t xml:space="preserve">. </w:t>
-      </w:r>
-      <w:commentRangeStart w:id="28"/>
-      <w:r>
-        <w:t xml:space="preserve">Given </w:t>
-      </w:r>
-      <w:r>
-        <w:t>a</w:t>
-      </w:r>
-      <w:r>
-        <w:t xml:space="preserve"> </w:t>
-      </w:r>
-      <w:r>
-        <w:t>high density of observations</w:t>
-      </w:r>
-      <w:commentRangeEnd w:id="28"/>
-      <w:r>
-        <w:rPr>
-          <w:rStyle w:val="CommentReference"/>
-        </w:rPr>
-        <w:commentReference w:id="28"/>
-      </w:r>
-      <w:r>
-        <w:t xml:space="preserve">, drifter tracks can be binned as long as the bins are smaller than the scale of the flow structure to be observed </w:t>
-      </w:r>
-      <w:r>
-        <w:fldChar w:fldCharType="begin" w:fldLock="1"/>
-      </w:r>
-      <w:r>
-        <w:instrText>ADDIN CSL_CITATION { "citationItems" : [ { "id" : "ITEM-1", "itemData" : { "abstract" : "Cited in Johnson 2003 as good summary of ocean-going drifter development", "author" : [ { "dropping-particle" : "", "family" : "Davis", "given" : "R.", "non-dropping-particle" : "", "parse-names" : false, "suffix" : "" } ], "container-title" : "Annual Review Fluid Mechanics", "id" : "ITEM-1", "issued" : { "date-parts" : [ [ "1991" ] ] }, "page" : "43-64", "title" : "Lagrangian ocean studies", "type" : "article-journal", "volume" : "23" }, "uris" : [ "http://www.mendeley.com/documents/?uuid=be74c6b0-2b58-4460-97af-5750b11d5189" ] } ], "mendeley" : { "previouslyFormattedCitation" : "(Davis, 1991)" }, "properties" : { "noteIndex" : 0 }, "schema" : "https://github.com/citation-style-language/schema/raw/master/csl-citation.json" }</w:instrText>
-      </w:r>
-      <w:r>
-        <w:fldChar w:fldCharType="separate"/>
-      </w:r>
-      <w:r>
-        <w:rPr>
-          <w:noProof/>
-        </w:rPr>
-        <w:t>(Davis, 1991)</w:t>
-      </w:r>
-      <w:r>
-        <w:fldChar w:fldCharType="end"/>
-      </w:r>
-      <w:r>
-        <w:t xml:space="preserve">. Drifter tracks </w:t>
-      </w:r>
-      <w:r>
-        <w:t xml:space="preserve">will be </w:t>
-      </w:r>
-      <w:r>
-        <w:t>binned by location (10</w:t>
-      </w:r>
-      <w:r>
-        <w:t xml:space="preserve">0 </w:t>
-      </w:r>
-      <w:r>
-        <w:t>m x 10</w:t>
-      </w:r>
-      <w:r>
-        <w:t xml:space="preserve">0 </w:t>
-      </w:r>
-      <w:r>
-        <w:t xml:space="preserve">m grid cells) and averaged over the time of deployment </w:t>
-      </w:r>
-      <w:r>
-        <w:fldChar w:fldCharType="begin" w:fldLock="1"/>
-      </w:r>
-      <w:r>
-        <w:instrText>ADDIN CSL_CITATION { "citationItems" : [ { "id" : "ITEM-1", "itemData" : { "DOI" : "10.1016/j.margeo.2009.09.011", "ISSN" : "00253227", "author" : [ { "dropping-particle" : "", "family" : "MacMahan", "given" : "Jamie", "non-dropping-particle" : "", "parse-names" : false, "suffix" : "" }, { "dropping-particle" : "", "family" : "Brown", "given" : "Jeff", "non-dropping-particle" : "", "parse-names" : false, "suffix" : "" }, { "dropping-particle" : "", "family" : "Brown", "given" : "Jenna", "non-dropping-particle" : "", "parse-names" : false, "suffix" : "" }, { "dropping-particle" : "", "family" : "Thornton", "given" : "Ed", "non-dropping-particle" : "", "parse-names" : false, "suffix" : "" }, { "dropping-particle" : "", "family" : "Reniers", "given" : "Ad", "non-dropping-particle" : "", "parse-names" : false, "suffix" : "" }, { "dropping-particle" : "", "family" : "Stanton", "given" : "Tim", "non-dropping-particle" : "", "parse-names" : false, "suffix" : "" }, { "dropping-particle" : "", "family" : "Henriquez", "given" : "Martijn", "non-dropping-particle" : "", "parse-names" : false, "suffix" : "" }, { "dropping-particle" : "", "family" : "Gallagher", "given" : "Edith", "non-dropping-particle" : "", "parse-names" : false, "suffix" : "" }, { "dropping-particle" : "", "family" : "Morrison", "given" : "Jon", "non-dropping-particle" : "", "parse-names" : false, "suffix" : "" }, { "dropping-particle" : "", "family" : "Austin", "given" : "Martin J.", "non-dropping-particle" : "", "parse-names" : false, "suffix" : "" }, { "dropping-particle" : "", "family" : "Scott", "given" : "Tim M.", "non-dropping-particle" : "", "parse-names" : false, "suffix" : "" }, { "dropping-particle" : "", "family" : "Senechal", "given" : "Nadia", "non-dropping-particle" : "", "parse-names" : false, "suffix" : "" } ], "container-title" : "Marine Geology", "id" : "ITEM-1", "issue" : "1-4", "issued" : { "date-parts" : [ [ "2010", "1" ] ] }, "page" : "1-15", "publisher" : "Elsevier B.V.", "title" : "Mean Lagrangian flow behavior on an open coast rip-channeled beach: A new perspective", "type" : "article-journal", "volume" : "268" }, "uris" : [ "http://www.mendeley.com/documents/?uuid=31e0fc56-601a-44d1-b20a-e67faae2b6e0" ] } ], "mendeley" : { "previouslyFormattedCitation" : "(MacMahan et al., 2010)" }, "properties" : { "noteIndex" : 0 }, "schema" : "https://github.com/citation-style-language/schema/raw/master/csl-citation.json" }</w:instrText>
-      </w:r>
-      <w:r>
-        <w:fldChar w:fldCharType="separate"/>
-      </w:r>
-      <w:r>
-        <w:rPr>
-          <w:noProof/>
-        </w:rPr>
-        <w:t>(MacMahan et al., 2010)</w:t>
-      </w:r>
-      <w:r>
-        <w:fldChar w:fldCharType="end"/>
-      </w:r>
-      <w:r>
-        <w:t xml:space="preserve">, yielding a grid of arrows pointing in the mean flow direction, sized by speed, and colored by number of observations, similar to </w:t>
-      </w:r>
-      <w:r>
-        <w:fldChar w:fldCharType="begin"/>
-      </w:r>
-      <w:r>
-        <w:instrText xml:space="preserve"> REF _Ref390278802 \h </w:instrText>
-      </w:r>
-      <w:r>
-        <w:fldChar w:fldCharType="separate"/>
-      </w:r>
-      <w:r>
-        <w:t xml:space="preserve">Figure </w:t>
-      </w:r>
-      <w:r>
-        <w:rPr>
-          <w:noProof/>
-        </w:rPr>
-        <w:t>4</w:t>
-      </w:r>
-      <w:r>
-        <w:fldChar w:fldCharType="end"/>
-      </w:r>
-      <w:r>
-        <w:t xml:space="preserve">. Residence times </w:t>
-      </w:r>
-      <w:r>
-        <w:t>will be</w:t>
-      </w:r>
-      <w:r>
-        <w:t xml:space="preserve"> calculated </w:t>
-      </w:r>
-      <w:commentRangeStart w:id="29"/>
-      <w:commentRangeStart w:id="30"/>
-      <w:r>
-        <w:t xml:space="preserve">as a function of average flow speed </w:t>
-      </w:r>
-      <w:commentRangeEnd w:id="29"/>
-      <w:r>
-        <w:rPr>
-          <w:rStyle w:val="CommentReference"/>
-        </w:rPr>
-        <w:commentReference w:id="29"/>
-      </w:r>
-      <w:commentRangeEnd w:id="30"/>
-      <w:r>
-        <w:rPr>
-          <w:rStyle w:val="CommentReference"/>
-        </w:rPr>
-        <w:commentReference w:id="30"/>
-      </w:r>
-      <w:r>
-        <w:t xml:space="preserve">through the 10m grid cell. </w:t>
-      </w:r>
-    </w:p>
-    <w:p>
-      <w:pPr>
-        <w:ind w:firstLine="709"/>
-      </w:pPr>
-      <w:r>
-        <w:t xml:space="preserve">To determine if the short-term drifter deployments adequately describe long-term forcing conditions observed by the ADCP, two techniques are used to compare the drifter results with ADCP results: </w:t>
-      </w:r>
-      <w:commentRangeStart w:id="31"/>
-      <w:r>
-        <w:t xml:space="preserve">Empirical orthogonal functions (EOF) and progressive vectors of cumulative flow. </w:t>
-      </w:r>
-      <w:commentRangeStart w:id="32"/>
-      <w:r>
-        <w:t>EOFs determine the dominant modes of flow in the spatial domain, and the observed patterns at any given time period are described as a linear combination of the different modes</w:t>
-      </w:r>
-      <w:r>
-        <w:t xml:space="preserve"> </w:t>
-      </w:r>
-      <w:r>
-        <w:fldChar w:fldCharType="begin" w:fldLock="1"/>
-      </w:r>
-      <w:r>
-        <w:instrText>ADDIN CSL_CITATION { "citationItems" : [ { "id" : "ITEM-1", "itemData" : { "ISBN" : "0-444-50757-4", "author" : [ { "dropping-particle" : "", "family" : "Emery", "given" : "William J.", "non-dropping-particle" : "", "parse-names" : false, "suffix" : "" }, { "dropping-particle" : "", "family" : "Thomson", "given" : "Richard E.", "non-dropping-particle" : "", "parse-names" : false, "suffix" : "" } ], "edition" : "Second", "id" : "ITEM-1", "issued" : { "date-parts" : [ [ "2004" ] ] }, "publisher" : "Elsevier B.V.", "publisher-place" : "Amsterdam, The Netherlands", "title" : "Data Analysis Methods in Physical Oceanography", "type" : "book" }, "uris" : [ "http://www.mendeley.com/documents/?uuid=d6b79dc8-d8e5-4a6a-9ce4-053d627a3f29" ] } ], "mendeley" : { "previouslyFormattedCitation" : "(Emery and Thomson, 2004)" }, "properties" : { "noteIndex" : 0 }, "schema" : "https://github.com/citation-style-language/schema/raw/master/csl-citation.json" }</w:instrText>
-      </w:r>
-      <w:r>
-        <w:fldChar w:fldCharType="separate"/>
-      </w:r>
-      <w:r>
-        <w:rPr>
-          <w:noProof/>
-        </w:rPr>
-        <w:t>(Emery and Thomson, 2004)</w:t>
-      </w:r>
-      <w:r>
-        <w:fldChar w:fldCharType="end"/>
-      </w:r>
-      <w:r>
-        <w:t>.  EOFs</w:t>
-      </w:r>
-      <w:r>
-        <w:t xml:space="preserve"> </w:t>
-      </w:r>
-      <w:commentRangeEnd w:id="32"/>
-      <w:r>
-        <w:rPr>
-          <w:rStyle w:val="CommentReference"/>
-        </w:rPr>
         <w:commentReference w:id="32"/>
-      </w:r>
-      <w:r>
-        <w:t xml:space="preserve">and </w:t>
-      </w:r>
-      <w:r>
-        <w:t>variance ellipses can also be calculated for binned drifter data and compared to calculations from ADCP data</w:t>
-      </w:r>
-      <w:commentRangeEnd w:id="31"/>
-      <w:r>
-        <w:rPr>
-          <w:rStyle w:val="CommentReference"/>
-        </w:rPr>
-        <w:commentReference w:id="31"/>
       </w:r>
       <w:r>
         <w:t xml:space="preserve"> </w:t>
@@ -3077,32 +3023,19 @@
       <w:pPr>
         <w:pStyle w:val="Caption"/>
       </w:pPr>
-      <w:bookmarkStart w:id="33" w:name="_Ref390278802"/>
+      <w:bookmarkStart w:id="34" w:name="_Ref390278802"/>
       <w:r>
         <w:t xml:space="preserve">Figure </w:t>
       </w:r>
-      <w:r>
-        <w:fldChar w:fldCharType="begin"/>
-      </w:r>
-      <w:r>
-        <w:instrText xml:space="preserve"> SEQ Figure \* ARABIC </w:instrText>
-      </w:r>
-      <w:r>
-        <w:fldChar w:fldCharType="separate"/>
-      </w:r>
-      <w:r>
-        <w:rPr>
-          <w:noProof/>
-        </w:rPr>
-        <w:t>4</w:t>
-      </w:r>
-      <w:r>
-        <w:rPr>
-          <w:noProof/>
-        </w:rPr>
-        <w:fldChar w:fldCharType="end"/>
-      </w:r>
-      <w:bookmarkEnd w:id="33"/>
+      <w:fldSimple w:instr=" SEQ Figure \* ARABIC ">
+        <w:r>
+          <w:rPr>
+            <w:noProof/>
+          </w:rPr>
+          <w:t>4</w:t>
+        </w:r>
+      </w:fldSimple>
+      <w:bookmarkEnd w:id="34"/>
       <w:r>
         <w:t xml:space="preserve">. </w:t>
       </w:r>
@@ -3144,7 +3077,7 @@
           <w:numId w:val="0"/>
         </w:numPr>
       </w:pPr>
-      <w:bookmarkStart w:id="34" w:name="_Toc389207926"/>
+      <w:bookmarkStart w:id="35" w:name="_Toc389207926"/>
       <w:r>
         <w:t>Wave</w:t>
       </w:r>
@@ -3154,7 +3087,7 @@
       <w:r>
         <w:t xml:space="preserve"> data</w:t>
       </w:r>
-      <w:bookmarkEnd w:id="34"/>
+      <w:bookmarkEnd w:id="35"/>
     </w:p>
     <w:p>
       <w:pPr>
@@ -3698,176 +3631,163 @@
       <w:pPr>
         <w:pStyle w:val="Caption"/>
       </w:pPr>
-      <w:bookmarkStart w:id="35" w:name="_Ref387316109"/>
-      <w:bookmarkStart w:id="36" w:name="_Ref387316089"/>
+      <w:bookmarkStart w:id="36" w:name="_Ref387316109"/>
+      <w:bookmarkStart w:id="37" w:name="_Ref387316089"/>
       <w:r>
         <w:t xml:space="preserve">Figure </w:t>
       </w:r>
+      <w:fldSimple w:instr=" SEQ Figure \* ARABIC ">
+        <w:r>
+          <w:rPr>
+            <w:noProof/>
+          </w:rPr>
+          <w:t>5</w:t>
+        </w:r>
+      </w:fldSimple>
+      <w:bookmarkEnd w:id="36"/>
+      <w:r>
+        <w:t>. ADCP</w:t>
+      </w:r>
+      <w:r>
+        <w:t xml:space="preserve"> and drifter</w:t>
+      </w:r>
+      <w:r>
+        <w:t xml:space="preserve"> deployment.</w:t>
+      </w:r>
+      <w:bookmarkEnd w:id="37"/>
+    </w:p>
+    <w:p>
+      <w:pPr>
+        <w:rPr>
+          <w:b/>
+        </w:rPr>
+      </w:pPr>
+      <w:r>
+        <w:rPr>
+          <w:b/>
+        </w:rPr>
+        <w:t>GPS-logging Drifters</w:t>
+      </w:r>
+    </w:p>
+    <w:p>
+      <w:pPr>
+        <w:ind w:firstLine="576"/>
+      </w:pPr>
+      <w:r>
+        <w:t xml:space="preserve">Drifter designs typically involve the use of a suspended drogue </w:t>
+      </w:r>
+      <w:r>
+        <w:fldChar w:fldCharType="begin" w:fldLock="1"/>
+      </w:r>
+      <w:r>
+        <w:instrText>ADDIN CSL_CITATION { "citationItems" : [ { "id" : "ITEM-1", "itemData" : { "abstract" : "The design of small, compact, low-cost GPS drifters that utilize \u2018\u2018off the shelf\u2019\u2019 components is described. The drifters are intended for use in confined or nearshore environments over time scales of up to several days and are a low-cost alternative for applications that do not require drifters with full ocean-going capabilities. 1.", "author" : [ { "dropping-particle" : "", "family" : "Johnson", "given" : "D.", "non-dropping-particle" : "", "parse-names" : false, "suffix" : "" }, { "dropping-particle" : "", "family" : "Stocker", "given" : "R.", "non-dropping-particle" : "", "parse-names" : false, "suffix" : "" }, { "dropping-particle" : "", "family" : "Head", "given" : "R.", "non-dropping-particle" : "", "parse-names" : false, "suffix" : "" }, { "dropping-particle" : "", "family" : "Imberger", "given" : "J.", "non-dropping-particle" : "", "parse-names" : false, "suffix" : "" }, { "dropping-particle" : "", "family" : "Pattiaratchi", "given" : "C.", "non-dropping-particle" : "", "parse-names" : false, "suffix" : "" } ], "container-title" : "Journal of Atmospheric and Oceanic Technology", "id" : "ITEM-1", "issue" : "12", "issued" : { "date-parts" : [ [ "2003" ] ] }, "page" : "1880-1884", "title" : "A Compact , Low-Cost GPS Drifter for Use in the Oceanic Nearshore Zone , Lakes , and Estuaries", "type" : "article-journal", "volume" : "20" }, "uris" : [ "http://www.mendeley.com/documents/?uuid=85641fa2-32ac-4128-915d-26b6229c3a33" ] }, { "id" : "ITEM-2", "itemData" : { "DOI" : "10.1016/j.marpolbul.2010.06.023", "ISSN" : "1879-3363", "PMID" : "20637477", "abstract" : "The south-west lagoon of New Caledonia is a wide semi-open coral reef lagoon bounded by an intertidal barrier reef and bisected by numerous deep inlets. This paper synthesizes findings from the 2000-2008 French National Program EC2CO-PNEC relative to the circulation and the transport of suspended particles in this lagoon. Numerical model development (hydrodynamic, fine suspended sediment transport, wind-wave, small-scale atmospheric circulation) allowed the determination of circulation patterns in the lagoon and the charting of residence time, the later of which has been recently used in a series of ecological studies. Topical studies based on field measurements permitted the parameterisation of wave set-up induced by the swell breaking on the reef barrier and the validation of a wind-wave model in a fetch-limited environment. The analysis of spatial and temporal variability of suspended matter concentration over short and long time-scales, the measurement of grain size distribution and the density of suspended matter (1.27 kg l(-1)), and the estimation of erodibility of heterogeneous (sand/mud, terrigenous/biogenic) soft bottoms was also conducted. Aggregates were shown to be more abundant near or around reefs and a possible biological influence on this aggregation is discussed. Optical measurements enabled the quantification of suspended matter either in situ (monochromatic measurements) or remotely (surface spectral measurements and satellite observations) and provided indirect calibration and validation of a suspended sediment transport model. The processes that warrant further investigation in order to improve our knowledge of circulation and suspended sediment transport in the New Caledonia lagoon as well as in other coral reef areas are discussed, as are the relevance and reliability of the numerical models for this endeavour.", "author" : [ { "dropping-particle" : "", "family" : "Ouillon", "given" : "S", "non-dropping-particle" : "", "parse-names" : false, "suffix" : "" }, { "dropping-particle" : "", "family" : "Douillet", "given" : "P", "non-dropping-particle" : "", "parse-names" : false, "suffix" : "" }, { "dropping-particle" : "", "family" : "Lefebvre", "given" : "J P", "non-dropping-particle" : "", "parse-names" : false, "suffix" : "" }, { "dropping-particle" : "", "family" : "Gendre", "given" : "R", "non-dropping-particle" : "Le", "parse-names" : false, "suffix" : "" }, { "dropping-particle" : "", "family" : "Jouon", "given" : "a", "non-dropping-particle" : "", "parse-names" : false, "suffix" : "" }, { "dropping-particle" : "", "family" : "Bonneton", "given" : "P", "non-dropping-particle" : "", "parse-names" : false, "suffix" : "" }, { "dropping-particle" : "", "family" : "Fernandez", "given" : "J M", "non-dropping-particle" : "", "parse-names" : false, "suffix" : "" }, { "dropping-particle" : "", "family" : "Chevillon", "given" : "C", "non-dropping-particle" : "", "parse-names" : false, "suffix" : "" }, { "dropping-particle" : "", "family" : "Magand", "given" : "O", "non-dropping-particle" : "", "parse-names" : false, "suffix" : "" }, { "dropping-particle" : "", "family" : "Lef\u00e8vre", "given" : "J", "non-dropping-particle" : "", "parse-names" : false, "suffix" : "" }, { "dropping-particle" : "", "family" : "Hir", "given" : "P", "non-dropping-particle" : "Le", "parse-names" : false, "suffix" : "" }, { "dropping-particle" : "", "family" : "Laganier", "given" : "R", "non-dropping-particle" : "", "parse-names" : false, "suffix" : "" }, { "dropping-particle" : "", "family" : "Dumas", "given" : "F", "non-dropping-particle" : "", "parse-names" : false, "suffix" : "" }, { "dropping-particle" : "", "family" : "Marchesiello", "given" : "P", "non-dropping-particle" : "", "parse-names" : false, "suffix" : "" }, { "dropping-particle" : "", "family" : "Bel Madani", "given" : "a", "non-dropping-particle" : "", "parse-names" : false, "suffix" : "" }, { "dropping-particle" : "", "family" : "Andr\u00e9fou\u00ebt", "given" : "S", "non-dropping-particle" : "", "parse-names" : false, "suffix" : "" }, { "dropping-particle" : "", "family" : "Panch\u00e9", "given" : "J Y", "non-dropping-particle" : "", "parse-names" : false, "suffix" : "" }, { "dropping-particle" : "", "family" : "Fichez", "given" : "R", "non-dropping-particle" : "", "parse-names" : false, "suffix" : "" } ], "container-title" : "Marine pollution bulletin", "id" : "ITEM-2", "issue" : "7-12", "issued" : { "date-parts" : [ [ "2010", "1" ] ] }, "page" : "269-96", "publisher" : "Elsevier Ltd", "title" : "Circulation and suspended sediment transport in a coral reef lagoon: the south-west lagoon of New Caledonia.", "type" : "article-journal", "volume" : "61" }, "uris" : [ "http://www.mendeley.com/documents/?uuid=9a45efb6-885e-4daa-a19d-eb1cbdadbf95" ] } ], "mendeley" : { "previouslyFormattedCitation" : "(Johnson et al., 2003; Ouillon et al., 2010)" }, "properties" : { "noteIndex" : 0 }, "schema" : "https://github.com/citation-style-language/schema/raw/master/csl-citation.json" }</w:instrText>
+      </w:r>
+      <w:r>
+        <w:fldChar w:fldCharType="separate"/>
+      </w:r>
+      <w:r>
+        <w:rPr>
+          <w:noProof/>
+        </w:rPr>
+        <w:t>(Johnson et al., 2003; Ouillon et al., 2010)</w:t>
+      </w:r>
+      <w:r>
+        <w:fldChar w:fldCharType="end"/>
+      </w:r>
+      <w:r>
+        <w:t xml:space="preserve"> or a finned tube </w:t>
+      </w:r>
+      <w:r>
+        <w:fldChar w:fldCharType="begin" w:fldLock="1"/>
+      </w:r>
+      <w:r>
+        <w:instrText>ADDIN CSL_CITATION { "citationItems" : [ { "id" : "ITEM-1", "itemData" : { "author" : [ { "dropping-particle" : "", "family" : "MacMahan", "given" : "Jamie", "non-dropping-particle" : "", "parse-names" : false, "suffix" : "" }, { "dropping-particle" : "", "family" : "Brown", "given" : "Jeff", "non-dropping-particle" : "", "parse-names" : false, "suffix" : "" }, { "dropping-particle" : "", "family" : "Thornton", "given" : "Ed", "non-dropping-particle" : "", "parse-names" : false, "suffix" : "" } ], "container-title" : "Journal of Coastal Research", "id" : "ITEM-1", "issue" : "3", "issued" : { "date-parts" : [ [ "2009" ] ] }, "page" : "744-754", "title" : "Low-Cost Handheld Global Positioning System for Measuring Surf-Zone Currents Low-Cost Handheld Currents Positioning System for Measuring", "type" : "article-journal", "volume" : "25" }, "uris" : [ "http://www.mendeley.com/documents/?uuid=1f081adf-5159-4548-b224-6ae227562ae8" ] } ], "mendeley" : { "previouslyFormattedCitation" : "(MacMahan et al., 2009)" }, "properties" : { "noteIndex" : 0 }, "schema" : "https://github.com/citation-style-language/schema/raw/master/csl-citation.json" }</w:instrText>
+      </w:r>
+      <w:r>
+        <w:fldChar w:fldCharType="separate"/>
+      </w:r>
+      <w:r>
+        <w:rPr>
+          <w:noProof/>
+        </w:rPr>
+        <w:t>(MacMahan et al., 2009)</w:t>
+      </w:r>
+      <w:r>
+        <w:fldChar w:fldCharType="end"/>
+      </w:r>
+      <w:r>
+        <w:t xml:space="preserve"> to extend into and anchor the drifter in </w:t>
+      </w:r>
+      <w:r>
+        <w:t>the water column. H</w:t>
+      </w:r>
+      <w:r>
+        <w:t>owever, due to the shallow conditions experienced on reef flats a novel drifter design was needed. Drifters for shallow coral reef environments need to be shallow enough to avoid interaction with corals, deep enough to not be affected by the surface movements, extend high enough to be visible but not high enough to be affected by winds, and finally, rugged enough to sustain the impact of a breaking wave onto corals in the event it is entrained in the surf zone.</w:t>
+      </w:r>
+    </w:p>
+    <w:p>
+      <w:pPr>
+        <w:ind w:firstLine="576"/>
+      </w:pPr>
+      <w:r>
+        <w:t>Faga’alu Bay is a relatively small area (0.25km</w:t>
+      </w:r>
+      <w:r>
+        <w:rPr>
+          <w:vertAlign w:val="superscript"/>
+        </w:rPr>
+        <w:t>2</w:t>
+      </w:r>
+      <w:r>
+        <w:t>) so very high density drifter data could be collected with a small number of drifters</w:t>
+      </w:r>
+      <w:r>
+        <w:t xml:space="preserve"> (n=5)</w:t>
+      </w:r>
+      <w:r>
+        <w:t xml:space="preserve"> and field personnel</w:t>
+      </w:r>
+      <w:r>
+        <w:t xml:space="preserve"> (</w:t>
+      </w:r>
+      <w:commentRangeStart w:id="38"/>
+      <w:r>
+        <w:t>n=1</w:t>
+      </w:r>
+      <w:commentRangeEnd w:id="38"/>
+      <w:r>
+        <w:rPr>
+          <w:rStyle w:val="CommentReference"/>
+        </w:rPr>
+        <w:commentReference w:id="38"/>
+      </w:r>
+      <w:r>
+        <w:t>)</w:t>
+      </w:r>
+      <w:r>
+        <w:t>. Five drifters were designed and constructed on-island, from PVC tubing and plastic sheeting, with a small waterproof housing for the GPS recorder (HOLUX M1000), and a float collar to maintain upright orientation (</w:t>
+      </w:r>
       <w:r>
         <w:fldChar w:fldCharType="begin"/>
       </w:r>
       <w:r>
-        <w:instrText xml:space="preserve"> SEQ Figure \* ARABIC </w:instrText>
+        <w:instrText xml:space="preserve"> REF _Ref387316109 \h  \* MERGEFORMAT </w:instrText>
       </w:r>
       <w:r>
         <w:fldChar w:fldCharType="separate"/>
       </w:r>
       <w:r>
+        <w:t xml:space="preserve">Figure </w:t>
+      </w:r>
+      <w:r>
         <w:rPr>
           <w:noProof/>
         </w:rPr>
         <w:t>5</w:t>
       </w:r>
       <w:r>
-        <w:rPr>
-          <w:noProof/>
-        </w:rPr>
         <w:fldChar w:fldCharType="end"/>
       </w:r>
-      <w:bookmarkEnd w:id="35"/>
-      <w:r>
-        <w:t>. ADCP</w:t>
-      </w:r>
-      <w:r>
-        <w:t xml:space="preserve"> and drifter</w:t>
-      </w:r>
-      <w:r>
-        <w:t xml:space="preserve"> deployment.</w:t>
-      </w:r>
-      <w:bookmarkEnd w:id="36"/>
-    </w:p>
-    <w:p>
-      <w:pPr>
-        <w:rPr>
-          <w:b/>
-        </w:rPr>
-      </w:pPr>
-      <w:r>
-        <w:rPr>
-          <w:b/>
-        </w:rPr>
-        <w:t>GPS-logging Drifters</w:t>
-      </w:r>
-    </w:p>
-    <w:p>
-      <w:pPr>
-        <w:ind w:firstLine="576"/>
-      </w:pPr>
-      <w:r>
-        <w:t xml:space="preserve">Drifter designs typically involve the use of a suspended drogue </w:t>
-      </w:r>
-      <w:r>
-        <w:fldChar w:fldCharType="begin" w:fldLock="1"/>
-      </w:r>
-      <w:r>
-        <w:instrText>ADDIN CSL_CITATION { "citationItems" : [ { "id" : "ITEM-1", "itemData" : { "abstract" : "The design of small, compact, low-cost GPS drifters that utilize \u2018\u2018off the shelf\u2019\u2019 components is described. The drifters are intended for use in confined or nearshore environments over time scales of up to several days and are a low-cost alternative for applications that do not require drifters with full ocean-going capabilities. 1.", "author" : [ { "dropping-particle" : "", "family" : "Johnson", "given" : "D.", "non-dropping-particle" : "", "parse-names" : false, "suffix" : "" }, { "dropping-particle" : "", "family" : "Stocker", "given" : "R.", "non-dropping-particle" : "", "parse-names" : false, "suffix" : "" }, { "dropping-particle" : "", "family" : "Head", "given" : "R.", "non-dropping-particle" : "", "parse-names" : false, "suffix" : "" }, { "dropping-particle" : "", "family" : "Imberger", "given" : "J.", "non-dropping-particle" : "", "parse-names" : false, "suffix" : "" }, { "dropping-particle" : "", "family" : "Pattiaratchi", "given" : "C.", "non-dropping-particle" : "", "parse-names" : false, "suffix" : "" } ], "container-title" : "Journal of Atmospheric and Oceanic Technology", "id" : "ITEM-1", "issue" : "12", "issued" : { "date-parts" : [ [ "2003" ] ] }, "page" : "1880-1884", "title" : "A Compact , Low-Cost GPS Drifter for Use in the Oceanic Nearshore Zone , Lakes , and Estuaries", "type" : "article-journal", "volume" : "20" }, "uris" : [ "http://www.mendeley.com/documents/?uuid=85641fa2-32ac-4128-915d-26b6229c3a33" ] }, { "id" : "ITEM-2", "itemData" : { "DOI" : "10.1016/j.marpolbul.2010.06.023", "ISSN" : "1879-3363", "PMID" : "20637477", "abstract" : "The south-west lagoon of New Caledonia is a wide semi-open coral reef lagoon bounded by an intertidal barrier reef and bisected by numerous deep inlets. This paper synthesizes findings from the 2000-2008 French National Program EC2CO-PNEC relative to the circulation and the transport of suspended particles in this lagoon. Numerical model development (hydrodynamic, fine suspended sediment transport, wind-wave, small-scale atmospheric circulation) allowed the determination of circulation patterns in the lagoon and the charting of residence time, the later of which has been recently used in a series of ecological studies. Topical studies based on field measurements permitted the parameterisation of wave set-up induced by the swell breaking on the reef barrier and the validation of a wind-wave model in a fetch-limited environment. The analysis of spatial and temporal variability of suspended matter concentration over short and long time-scales, the measurement of grain size distribution and the density of suspended matter (1.27 kg l(-1)), and the estimation of erodibility of heterogeneous (sand/mud, terrigenous/biogenic) soft bottoms was also conducted. Aggregates were shown to be more abundant near or around reefs and a possible biological influence on this aggregation is discussed. Optical measurements enabled the quantification of suspended matter either in situ (monochromatic measurements) or remotely (surface spectral measurements and satellite observations) and provided indirect calibration and validation of a suspended sediment transport model. The processes that warrant further investigation in order to improve our knowledge of circulation and suspended sediment transport in the New Caledonia lagoon as well as in other coral reef areas are discussed, as are the relevance and reliability of the numerical models for this endeavour.", "author" : [ { "dropping-particle" : "", "family" : "Ouillon", "given" : "S", "non-dropping-particle" : "", "parse-names" : false, "suffix" : "" }, { "dropping-particle" : "", "family" : "Douillet", "given" : "P", "non-dropping-particle" : "", "parse-names" : false, "suffix" : "" }, { "dropping-particle" : "", "family" : "Lefebvre", "given" : "J P", "non-dropping-particle" : "", "parse-names" : false, "suffix" : "" }, { "dropping-particle" : "", "family" : "Gendre", "given" : "R", "non-dropping-particle" : "Le", "parse-names" : false, "suffix" : "" }, { "dropping-particle" : "", "family" : "Jouon", "given" : "a", "non-dropping-particle" : "", "parse-names" : false, "suffix" : "" }, { "dropping-particle" : "", "family" : "Bonneton", "given" : "P", "non-dropping-particle" : "", "parse-names" : false, "suffix" : "" }, { "dropping-particle" : "", "family" : "Fernandez", "given" : "J M", "non-dropping-particle" : "", "parse-names" : false, "suffix" : "" }, { "dropping-particle" : "", "family" : "Chevillon", "given" : "C", "non-dropping-particle" : "", "parse-names" : false, "suffix" : "" }, { "dropping-particle" : "", "family" : "Magand", "given" : "O", "non-dropping-particle" : "", "parse-names" : false, "suffix" : "" }, { "dropping-particle" : "", "family" : "Lef\u00e8vre", "given" : "J", "non-dropping-particle" : "", "parse-names" : false, "suffix" : "" }, { "dropping-particle" : "", "family" : "Hir", "given" : "P", "non-dropping-particle" : "Le", "parse-names" : false, "suffix" : "" }, { "dropping-particle" : "", "family" : "Laganier", "given" : "R", "non-dropping-particle" : "", "parse-names" : false, "suffix" : "" }, { "dropping-particle" : "", "family" : "Dumas", "given" : "F", "non-dropping-particle" : "", "parse-names" : false, "suffix" : "" }, { "dropping-particle" : "", "family" : "Marchesiello", "given" : "P", "non-dropping-particle" : "", "parse-names" : false, "suffix" : "" }, { "dropping-particle" : "", "family" : "Bel Madani", "given" : "a", "non-dropping-particle" : "", "parse-names" : false, "suffix" : "" }, { "dropping-particle" : "", "family" : "Andr\u00e9fou\u00ebt", "given" : "S", "non-dropping-particle" : "", "parse-names" : false, "suffix" : "" }, { "dropping-particle" : "", "family" : "Panch\u00e9", "given" : "J Y", "non-dropping-particle" : "", "parse-names" : false, "suffix" : "" }, { "dropping-particle" : "", "family" : "Fichez", "given" : "R", "non-dropping-particle" : "", "parse-names" : false, "suffix" : "" } ], "container-title" : "Marine pollution bulletin", "id" : "ITEM-2", "issue" : "7-12", "issued" : { "date-parts" : [ [ "2010", "1" ] ] }, "page" : "269-96", "publisher" : "Elsevier Ltd", "title" : "Circulation and suspended sediment transport in a coral reef lagoon: the south-west lagoon of New Caledonia.", "type" : "article-journal", "volume" : "61" }, "uris" : [ "http://www.mendeley.com/documents/?uuid=9a45efb6-885e-4daa-a19d-eb1cbdadbf95" ] } ], "mendeley" : { "previouslyFormattedCitation" : "(Johnson et al., 2003; Ouillon et al., 2010)" }, "properties" : { "noteIndex" : 0 }, "schema" : "https://github.com/citation-style-language/schema/raw/master/csl-citation.json" }</w:instrText>
-      </w:r>
-      <w:r>
-        <w:fldChar w:fldCharType="separate"/>
-      </w:r>
-      <w:r>
-        <w:rPr>
-          <w:noProof/>
-        </w:rPr>
-        <w:t>(Johnson et al., 2003; Ouillon et al., 2010)</w:t>
-      </w:r>
-      <w:r>
-        <w:fldChar w:fldCharType="end"/>
-      </w:r>
-      <w:r>
-        <w:t xml:space="preserve"> or a finned tube </w:t>
-      </w:r>
-      <w:r>
-        <w:fldChar w:fldCharType="begin" w:fldLock="1"/>
-      </w:r>
-      <w:r>
-        <w:instrText>ADDIN CSL_CITATION { "citationItems" : [ { "id" : "ITEM-1", "itemData" : { "author" : [ { "dropping-particle" : "", "family" : "MacMahan", "given" : "Jamie", "non-dropping-particle" : "", "parse-names" : false, "suffix" : "" }, { "dropping-particle" : "", "family" : "Brown", "given" : "Jeff", "non-dropping-particle" : "", "parse-names" : false, "suffix" : "" }, { "dropping-particle" : "", "family" : "Thornton", "given" : "Ed", "non-dropping-particle" : "", "parse-names" : false, "suffix" : "" } ], "container-title" : "Journal of Coastal Research", "id" : "ITEM-1", "issue" : "3", "issued" : { "date-parts" : [ [ "2009" ] ] }, "page" : "744-754", "title" : "Low-Cost Handheld Global Positioning System for Measuring Surf-Zone Currents Low-Cost Handheld Currents Positioning System for Measuring", "type" : "article-journal", "volume" : "25" }, "uris" : [ "http://www.mendeley.com/documents/?uuid=1f081adf-5159-4548-b224-6ae227562ae8" ] } ], "mendeley" : { "previouslyFormattedCitation" : "(MacMahan et al., 2009)" }, "properties" : { "noteIndex" : 0 }, "schema" : "https://github.com/citation-style-language/schema/raw/master/csl-citation.json" }</w:instrText>
-      </w:r>
-      <w:r>
-        <w:fldChar w:fldCharType="separate"/>
-      </w:r>
-      <w:r>
-        <w:rPr>
-          <w:noProof/>
-        </w:rPr>
-        <w:t>(MacMahan et al., 2009)</w:t>
-      </w:r>
-      <w:r>
-        <w:fldChar w:fldCharType="end"/>
-      </w:r>
-      <w:r>
-        <w:t xml:space="preserve"> to extend into and anchor the drifter in </w:t>
-      </w:r>
-      <w:r>
-        <w:t>the water column. H</w:t>
-      </w:r>
-      <w:r>
-        <w:t>owever, due to the shallow conditions experienced on reef flats a novel drifter design was needed. Drifters for shallow coral reef environments need to be shallow enough to avoid interaction with corals, deep enough to not be affected by the surface movements, extend high enough to be visible but not high enough to be affected by winds, and finally, rugged enough to sustain the impact of a breaking wave onto corals in the event it is entrained in the surf zone.</w:t>
-      </w:r>
-    </w:p>
-    <w:p>
-      <w:pPr>
-        <w:ind w:firstLine="576"/>
-      </w:pPr>
-      <w:r>
-        <w:t>Faga’alu Bay is a relatively small area (0.25km</w:t>
-      </w:r>
-      <w:r>
-        <w:rPr>
-          <w:vertAlign w:val="superscript"/>
-        </w:rPr>
-        <w:t>2</w:t>
-      </w:r>
-      <w:r>
-        <w:t>) so very high density drifter data could be collected with a small number of drifters</w:t>
-      </w:r>
-      <w:r>
-        <w:t xml:space="preserve"> (n=5)</w:t>
-      </w:r>
-      <w:r>
-        <w:t xml:space="preserve"> and field personnel</w:t>
-      </w:r>
-      <w:r>
-        <w:t xml:space="preserve"> (</w:t>
-      </w:r>
-      <w:commentRangeStart w:id="37"/>
-      <w:r>
-        <w:t>n=1</w:t>
-      </w:r>
-      <w:commentRangeEnd w:id="37"/>
-      <w:r>
-        <w:rPr>
-          <w:rStyle w:val="CommentReference"/>
-        </w:rPr>
-        <w:commentReference w:id="37"/>
-      </w:r>
-      <w:r>
-        <w:t>)</w:t>
-      </w:r>
-      <w:r>
-        <w:t>. Five drifters were designed and constructed on-island, from PVC tubing and plastic sheeting, with a small waterproof housing for the GPS recorder (HOLUX M1000), and a float collar to maintain upright orientation (</w:t>
-      </w:r>
-      <w:r>
-        <w:fldChar w:fldCharType="begin"/>
-      </w:r>
-      <w:r>
-        <w:instrText xml:space="preserve"> REF _Ref387316109 \h  \* MERGEFORMAT </w:instrText>
-      </w:r>
-      <w:r>
-        <w:fldChar w:fldCharType="separate"/>
-      </w:r>
-      <w:r>
-        <w:t xml:space="preserve">Figure </w:t>
-      </w:r>
-      <w:r>
-        <w:rPr>
-          <w:noProof/>
-        </w:rPr>
-        <w:t>5</w:t>
-      </w:r>
-      <w:r>
-        <w:fldChar w:fldCharType="end"/>
-      </w:r>
       <w:r>
         <w:t xml:space="preserve">). </w:t>
       </w:r>
@@ -3900,7 +3820,7 @@
       <w:pPr>
         <w:pStyle w:val="Heading2"/>
       </w:pPr>
-      <w:bookmarkStart w:id="38" w:name="_Toc389207928"/>
+      <w:bookmarkStart w:id="39" w:name="_Toc389207928"/>
       <w:r>
         <w:t xml:space="preserve">Expected </w:t>
       </w:r>
@@ -3910,7 +3830,7 @@
       <w:r>
         <w:t>/Outcomes</w:t>
       </w:r>
-      <w:bookmarkEnd w:id="38"/>
+      <w:bookmarkEnd w:id="39"/>
     </w:p>
     <w:p>
       <w:pPr>
@@ -3939,7 +3859,7 @@
         <w:rPr>
           <w:rStyle w:val="CommentReference"/>
         </w:rPr>
-        <w:commentReference w:id="39"/>
+        <w:commentReference w:id="40"/>
       </w:r>
       <w:r>
         <w:t xml:space="preserve"> at a given point</w:t>
@@ -3950,8 +3870,6 @@
       <w:r>
         <w:t>and mean flow speeds are great</w:t>
       </w:r>
-      <w:bookmarkStart w:id="40" w:name="_GoBack"/>
-      <w:bookmarkEnd w:id="40"/>
       <w:r>
         <w:t xml:space="preserve">er. Flow patterns are less variable near the reef crest, and more variable on the reef flat, especially the northern reef flat. </w:t>
       </w:r>
@@ -4187,7 +4105,7 @@
       </w:r>
     </w:p>
   </w:comment>
-  <w:comment w:id="11" w:author="Geography" w:date="2014-06-13T11:49:00Z" w:initials="G">
+  <w:comment w:id="12" w:author="Geography" w:date="2014-06-13T11:49:00Z" w:initials="G">
     <w:p>
       <w:pPr>
         <w:pStyle w:val="CommentText"/>
@@ -4203,7 +4121,7 @@
       </w:r>
     </w:p>
   </w:comment>
-  <w:comment w:id="15" w:author="Geography" w:date="2014-06-13T11:53:00Z" w:initials="G">
+  <w:comment w:id="16" w:author="Geography" w:date="2014-06-13T11:53:00Z" w:initials="G">
     <w:p>
       <w:pPr>
         <w:pStyle w:val="CommentText"/>
@@ -4254,7 +4172,7 @@
       </w:r>
     </w:p>
   </w:comment>
-  <w:comment w:id="16" w:author="Alex Messina" w:date="2014-06-27T07:08:00Z" w:initials="AM">
+  <w:comment w:id="17" w:author="Alex Messina" w:date="2014-06-27T07:08:00Z" w:initials="AM">
     <w:p>
       <w:pPr>
         <w:pStyle w:val="CommentText"/>
@@ -4289,7 +4207,7 @@
       </w:pPr>
     </w:p>
   </w:comment>
-  <w:comment w:id="22" w:author="Geography" w:date="2014-06-13T12:01:00Z" w:initials="G">
+  <w:comment w:id="23" w:author="Geography" w:date="2014-06-13T12:01:00Z" w:initials="G">
     <w:p>
       <w:pPr>
         <w:pStyle w:val="CommentText"/>
@@ -4305,7 +4223,7 @@
       </w:r>
     </w:p>
   </w:comment>
-  <w:comment w:id="23" w:author="Alex Messina" w:date="2014-06-27T07:19:00Z" w:initials="AM">
+  <w:comment w:id="24" w:author="Alex Messina" w:date="2014-06-27T07:19:00Z" w:initials="AM">
     <w:p>
       <w:pPr>
         <w:pStyle w:val="CommentText"/>
@@ -4321,7 +4239,7 @@
       </w:r>
     </w:p>
   </w:comment>
-  <w:comment w:id="24" w:author="Geography" w:date="2014-06-13T12:02:00Z" w:initials="G">
+  <w:comment w:id="25" w:author="Geography" w:date="2014-06-13T12:02:00Z" w:initials="G">
     <w:p>
       <w:pPr>
         <w:pStyle w:val="CommentText"/>
@@ -4337,7 +4255,7 @@
       </w:r>
     </w:p>
   </w:comment>
-  <w:comment w:id="25" w:author="Geography" w:date="2014-06-13T14:45:00Z" w:initials="G">
+  <w:comment w:id="26" w:author="Geography" w:date="2014-06-13T14:45:00Z" w:initials="G">
     <w:p>
       <w:pPr>
         <w:pStyle w:val="CommentText"/>
@@ -4406,7 +4324,7 @@
       </w:r>
     </w:p>
   </w:comment>
-  <w:comment w:id="26" w:author="Geography" w:date="2014-06-13T14:30:00Z" w:initials="G">
+  <w:comment w:id="27" w:author="Geography" w:date="2014-06-13T14:30:00Z" w:initials="G">
     <w:p>
       <w:pPr>
         <w:pStyle w:val="CommentText"/>
@@ -4422,7 +4340,7 @@
       </w:r>
     </w:p>
   </w:comment>
-  <w:comment w:id="27" w:author="Alex Messina" w:date="2014-06-27T07:21:00Z" w:initials="AM">
+  <w:comment w:id="28" w:author="Alex Messina" w:date="2014-06-27T07:21:00Z" w:initials="AM">
     <w:p>
       <w:pPr>
         <w:pStyle w:val="CommentText"/>
@@ -4438,7 +4356,7 @@
       </w:r>
     </w:p>
   </w:comment>
-  <w:comment w:id="28" w:author="Geography" w:date="2014-06-13T12:04:00Z" w:initials="G">
+  <w:comment w:id="29" w:author="Geography" w:date="2014-06-13T12:04:00Z" w:initials="G">
     <w:p>
       <w:pPr>
         <w:pStyle w:val="CommentText"/>
@@ -4454,7 +4372,7 @@
       </w:r>
     </w:p>
   </w:comment>
-  <w:comment w:id="29" w:author="Geography" w:date="2014-06-13T14:27:00Z" w:initials="G">
+  <w:comment w:id="30" w:author="Geography" w:date="2014-06-13T14:27:00Z" w:initials="G">
     <w:p>
       <w:pPr>
         <w:pStyle w:val="CommentText"/>
@@ -4470,7 +4388,7 @@
       </w:r>
     </w:p>
   </w:comment>
-  <w:comment w:id="30" w:author="Alex Messina" w:date="2014-06-27T07:23:00Z" w:initials="AM">
+  <w:comment w:id="31" w:author="Alex Messina" w:date="2014-06-27T07:23:00Z" w:initials="AM">
     <w:p>
       <w:pPr>
         <w:pStyle w:val="CommentText"/>
@@ -4486,7 +4404,7 @@
       </w:r>
     </w:p>
   </w:comment>
-  <w:comment w:id="32" w:author="Geography" w:date="2014-06-13T14:38:00Z" w:initials="G">
+  <w:comment w:id="33" w:author="Geography" w:date="2014-06-13T14:38:00Z" w:initials="G">
     <w:p>
       <w:pPr>
         <w:pStyle w:val="CommentText"/>
@@ -4532,7 +4450,7 @@
       </w:r>
     </w:p>
   </w:comment>
-  <w:comment w:id="31" w:author="Geography" w:date="2014-06-13T14:34:00Z" w:initials="G">
+  <w:comment w:id="32" w:author="Geography" w:date="2014-06-13T14:34:00Z" w:initials="G">
     <w:p>
       <w:pPr>
         <w:pStyle w:val="CommentText"/>
@@ -4548,7 +4466,7 @@
       </w:r>
     </w:p>
   </w:comment>
-  <w:comment w:id="37" w:author="Geography" w:date="2014-06-13T14:42:00Z" w:initials="G">
+  <w:comment w:id="38" w:author="Geography" w:date="2014-06-13T14:42:00Z" w:initials="G">
     <w:p>
       <w:pPr>
         <w:pStyle w:val="CommentText"/>
@@ -4564,7 +4482,7 @@
       </w:r>
     </w:p>
   </w:comment>
-  <w:comment w:id="39" w:author="Geography" w:date="2014-06-13T14:43:00Z" w:initials="G">
+  <w:comment w:id="40" w:author="Geography" w:date="2014-06-13T14:43:00Z" w:initials="G">
     <w:p>
       <w:pPr>
         <w:pStyle w:val="CommentText"/>
@@ -6250,7 +6168,7 @@
 </file>
 
 <file path=customXml/itemProps1.xml><?xml version="1.0" encoding="utf-8"?>
-<ds:datastoreItem xmlns:ds="http://schemas.openxmlformats.org/officeDocument/2006/customXml" ds:itemID="{4F7A92EB-9935-479B-95B2-EED9A3623B14}">
+<ds:datastoreItem xmlns:ds="http://schemas.openxmlformats.org/officeDocument/2006/customXml" ds:itemID="{5492C63B-858A-44B0-A220-70914A0D01F1}">
   <ds:schemaRefs>
     <ds:schemaRef ds:uri="http://schemas.openxmlformats.org/officeDocument/2006/bibliography"/>
   </ds:schemaRefs>

</xml_diff>